<commit_message>
UML and Code Inspection Sections left in the plan document.
</commit_message>
<xml_diff>
--- a/2nd iteration/cheapskates-secondplan.docx
+++ b/2nd iteration/cheapskates-secondplan.docx
@@ -860,6 +860,8 @@
     </w:p>
     <w:p>
       <w:pPr>
+        <w:pStyle w:val="ListParagraph"/>
+        <w:ind w:left="1440"/>
         <w:jc w:val="both"/>
         <w:rPr>
           <w:rFonts w:ascii="Times New Roman" w:hAnsi="Times New Roman" w:cs="Times New Roman"/>
@@ -867,17 +869,14 @@
           <w:szCs w:val="24"/>
         </w:rPr>
       </w:pPr>
-      <w:r>
-        <w:rPr>
-          <w:rFonts w:ascii="Times New Roman" w:hAnsi="Times New Roman" w:cs="Times New Roman"/>
-          <w:sz w:val="24"/>
-          <w:szCs w:val="24"/>
-        </w:rPr>
-        <w:t>(from regex)</w:t>
-      </w:r>
-    </w:p>
-    <w:p>
-      <w:pPr>
+    </w:p>
+    <w:p>
+      <w:pPr>
+        <w:pStyle w:val="ListParagraph"/>
+        <w:numPr>
+          <w:ilvl w:val="0"/>
+          <w:numId w:val="14"/>
+        </w:numPr>
         <w:jc w:val="both"/>
         <w:rPr>
           <w:rFonts w:ascii="Times New Roman" w:hAnsi="Times New Roman" w:cs="Times New Roman"/>
@@ -885,9 +884,38 @@
           <w:szCs w:val="24"/>
         </w:rPr>
       </w:pPr>
-    </w:p>
-    <w:p>
-      <w:pPr>
+      <w:r>
+        <w:rPr>
+          <w:rFonts w:ascii="Times New Roman" w:hAnsi="Times New Roman" w:cs="Times New Roman"/>
+          <w:sz w:val="24"/>
+          <w:szCs w:val="24"/>
+        </w:rPr>
+        <w:t>  The</w:t>
+      </w:r>
+      <w:r>
+        <w:rPr>
+          <w:rFonts w:ascii="Times New Roman" w:hAnsi="Times New Roman" w:cs="Times New Roman"/>
+          <w:sz w:val="24"/>
+          <w:szCs w:val="24"/>
+        </w:rPr>
+        <w:t xml:space="preserve"> Prefix of the </w:t>
+      </w:r>
+      <w:r>
+        <w:rPr>
+          <w:rFonts w:ascii="Times New Roman" w:hAnsi="Times New Roman" w:cs="Times New Roman"/>
+          <w:sz w:val="24"/>
+          <w:szCs w:val="24"/>
+        </w:rPr>
+        <w:t>User's To address must be one of our approved addresses</w:t>
+      </w:r>
+    </w:p>
+    <w:p>
+      <w:pPr>
+        <w:pStyle w:val="ListParagraph"/>
+        <w:numPr>
+          <w:ilvl w:val="1"/>
+          <w:numId w:val="14"/>
+        </w:numPr>
         <w:jc w:val="both"/>
         <w:rPr>
           <w:rFonts w:ascii="Times New Roman" w:hAnsi="Times New Roman" w:cs="Times New Roman"/>
@@ -901,11 +929,16 @@
           <w:sz w:val="24"/>
           <w:szCs w:val="24"/>
         </w:rPr>
-        <w:t>2.  The User's To address must be to one of our approved addresses</w:t>
-      </w:r>
-    </w:p>
-    <w:p>
-      <w:pPr>
+        <w:t>Valid Prefix: new_account, robot, etc, are valid prefixes and should be accepted</w:t>
+      </w:r>
+    </w:p>
+    <w:p>
+      <w:pPr>
+        <w:pStyle w:val="ListParagraph"/>
+        <w:numPr>
+          <w:ilvl w:val="1"/>
+          <w:numId w:val="14"/>
+        </w:numPr>
         <w:jc w:val="both"/>
         <w:rPr>
           <w:rFonts w:ascii="Times New Roman" w:hAnsi="Times New Roman" w:cs="Times New Roman"/>
@@ -919,11 +952,32 @@
           <w:sz w:val="24"/>
           <w:szCs w:val="24"/>
         </w:rPr>
-        <w:t>(addresses or password regex)</w:t>
-      </w:r>
-    </w:p>
-    <w:p>
-      <w:pPr>
+        <w:t xml:space="preserve">Invalid Prefix: invalid </w:t>
+      </w:r>
+      <w:r>
+        <w:rPr>
+          <w:rFonts w:ascii="Times New Roman" w:hAnsi="Times New Roman" w:cs="Times New Roman"/>
+          <w:sz w:val="24"/>
+          <w:szCs w:val="24"/>
+        </w:rPr>
+        <w:t>prefix</w:t>
+      </w:r>
+      <w:r>
+        <w:rPr>
+          <w:rFonts w:ascii="Times New Roman" w:hAnsi="Times New Roman" w:cs="Times New Roman"/>
+          <w:sz w:val="24"/>
+          <w:szCs w:val="24"/>
+        </w:rPr>
+        <w:t xml:space="preserve"> provided by the user, it should be rejected.</w:t>
+      </w:r>
+    </w:p>
+    <w:p>
+      <w:pPr>
+        <w:pStyle w:val="ListParagraph"/>
+        <w:numPr>
+          <w:ilvl w:val="1"/>
+          <w:numId w:val="14"/>
+        </w:numPr>
         <w:jc w:val="both"/>
         <w:rPr>
           <w:rFonts w:ascii="Times New Roman" w:hAnsi="Times New Roman" w:cs="Times New Roman"/>
@@ -931,9 +985,118 @@
           <w:szCs w:val="24"/>
         </w:rPr>
       </w:pPr>
-    </w:p>
-    <w:p>
-      <w:pPr>
+      <w:r>
+        <w:rPr>
+          <w:rFonts w:ascii="Times New Roman" w:hAnsi="Times New Roman" w:cs="Times New Roman"/>
+          <w:sz w:val="24"/>
+          <w:szCs w:val="24"/>
+        </w:rPr>
+        <w:t>Error cases: anything other than</w:t>
+      </w:r>
+      <w:r>
+        <w:rPr>
+          <w:rFonts w:ascii="Times New Roman" w:hAnsi="Times New Roman" w:cs="Times New Roman"/>
+          <w:sz w:val="24"/>
+          <w:szCs w:val="24"/>
+        </w:rPr>
+        <w:t xml:space="preserve"> </w:t>
+      </w:r>
+      <w:r>
+        <w:rPr>
+          <w:rFonts w:ascii="Times New Roman" w:hAnsi="Times New Roman" w:cs="Times New Roman"/>
+          <w:sz w:val="24"/>
+          <w:szCs w:val="24"/>
+        </w:rPr>
+        <w:t xml:space="preserve">new_acccount, </w:t>
+      </w:r>
+      <w:r>
+        <w:rPr>
+          <w:rFonts w:ascii="Times New Roman" w:hAnsi="Times New Roman" w:cs="Times New Roman"/>
+          <w:sz w:val="24"/>
+          <w:szCs w:val="24"/>
+        </w:rPr>
+        <w:t>reset_pass</w:t>
+      </w:r>
+      <w:r>
+        <w:rPr>
+          <w:rFonts w:ascii="Times New Roman" w:hAnsi="Times New Roman" w:cs="Times New Roman"/>
+          <w:sz w:val="24"/>
+          <w:szCs w:val="24"/>
+        </w:rPr>
+        <w:t xml:space="preserve">, </w:t>
+      </w:r>
+      <w:r>
+        <w:rPr>
+          <w:rFonts w:ascii="Times New Roman" w:hAnsi="Times New Roman" w:cs="Times New Roman"/>
+          <w:sz w:val="24"/>
+          <w:szCs w:val="24"/>
+        </w:rPr>
+        <w:t>unsubscribe</w:t>
+      </w:r>
+      <w:r>
+        <w:rPr>
+          <w:rFonts w:ascii="Times New Roman" w:hAnsi="Times New Roman" w:cs="Times New Roman"/>
+          <w:sz w:val="24"/>
+          <w:szCs w:val="24"/>
+        </w:rPr>
+        <w:t xml:space="preserve">, </w:t>
+      </w:r>
+      <w:r>
+        <w:rPr>
+          <w:rFonts w:ascii="Times New Roman" w:hAnsi="Times New Roman" w:cs="Times New Roman"/>
+          <w:sz w:val="24"/>
+          <w:szCs w:val="24"/>
+        </w:rPr>
+        <w:t>resubscribe</w:t>
+      </w:r>
+      <w:r>
+        <w:rPr>
+          <w:rFonts w:ascii="Times New Roman" w:hAnsi="Times New Roman" w:cs="Times New Roman"/>
+          <w:sz w:val="24"/>
+          <w:szCs w:val="24"/>
+        </w:rPr>
+        <w:t xml:space="preserve">, </w:t>
+      </w:r>
+      <w:r>
+        <w:rPr>
+          <w:rFonts w:ascii="Times New Roman" w:hAnsi="Times New Roman" w:cs="Times New Roman"/>
+          <w:sz w:val="24"/>
+          <w:szCs w:val="24"/>
+        </w:rPr>
+        <w:t>robot</w:t>
+      </w:r>
+      <w:r>
+        <w:rPr>
+          <w:rFonts w:ascii="Times New Roman" w:hAnsi="Times New Roman" w:cs="Times New Roman"/>
+          <w:sz w:val="24"/>
+          <w:szCs w:val="24"/>
+        </w:rPr>
+        <w:t xml:space="preserve">, </w:t>
+      </w:r>
+      <w:r>
+        <w:rPr>
+          <w:rFonts w:ascii="Times New Roman" w:hAnsi="Times New Roman" w:cs="Times New Roman"/>
+          <w:sz w:val="24"/>
+          <w:szCs w:val="24"/>
+        </w:rPr>
+        <w:t>[0-9a-z]{6,6}</w:t>
+      </w:r>
+      <w:r>
+        <w:rPr>
+          <w:rFonts w:ascii="Times New Roman" w:hAnsi="Times New Roman" w:cs="Times New Roman"/>
+          <w:sz w:val="24"/>
+          <w:szCs w:val="24"/>
+        </w:rPr>
+        <w:t>.</w:t>
+      </w:r>
+    </w:p>
+    <w:p>
+      <w:pPr>
+        <w:pStyle w:val="ListParagraph"/>
+        <w:numPr>
+          <w:ilvl w:val="1"/>
+          <w:numId w:val="14"/>
+        </w:numPr>
         <w:jc w:val="both"/>
         <w:rPr>
           <w:rFonts w:ascii="Times New Roman" w:hAnsi="Times New Roman" w:cs="Times New Roman"/>
@@ -947,11 +1110,16 @@
           <w:sz w:val="24"/>
           <w:szCs w:val="24"/>
         </w:rPr>
-        <w:t>3.  The User's message body must contain approved contents</w:t>
-      </w:r>
-    </w:p>
-    <w:p>
-      <w:pPr>
+        <w:t>Member: new_account</w:t>
+      </w:r>
+    </w:p>
+    <w:p>
+      <w:pPr>
+        <w:pStyle w:val="ListParagraph"/>
+        <w:numPr>
+          <w:ilvl w:val="1"/>
+          <w:numId w:val="14"/>
+        </w:numPr>
         <w:jc w:val="both"/>
         <w:rPr>
           <w:rFonts w:ascii="Times New Roman" w:hAnsi="Times New Roman" w:cs="Times New Roman"/>
@@ -965,11 +1133,13 @@
           <w:sz w:val="24"/>
           <w:szCs w:val="24"/>
         </w:rPr>
-        <w:t>    3.1  Messages to new account, reset_pass, unsubscribe, and resubscribe:  Anything</w:t>
-      </w:r>
-    </w:p>
-    <w:p>
-      <w:pPr>
+        <w:t>Non-member: joe_smith</w:t>
+      </w:r>
+    </w:p>
+    <w:p>
+      <w:pPr>
+        <w:pStyle w:val="ListParagraph"/>
+        <w:ind w:left="1440"/>
         <w:jc w:val="both"/>
         <w:rPr>
           <w:rFonts w:ascii="Times New Roman" w:hAnsi="Times New Roman" w:cs="Times New Roman"/>
@@ -977,17 +1147,14 @@
           <w:szCs w:val="24"/>
         </w:rPr>
       </w:pPr>
-      <w:r>
-        <w:rPr>
-          <w:rFonts w:ascii="Times New Roman" w:hAnsi="Times New Roman" w:cs="Times New Roman"/>
-          <w:sz w:val="24"/>
-          <w:szCs w:val="24"/>
-        </w:rPr>
-        <w:t>    3.2  robot (accept_bill_address):  y*</w:t>
-      </w:r>
-    </w:p>
-    <w:p>
-      <w:pPr>
+    </w:p>
+    <w:p>
+      <w:pPr>
+        <w:pStyle w:val="ListParagraph"/>
+        <w:numPr>
+          <w:ilvl w:val="0"/>
+          <w:numId w:val="14"/>
+        </w:numPr>
         <w:jc w:val="both"/>
         <w:rPr>
           <w:rFonts w:ascii="Times New Roman" w:hAnsi="Times New Roman" w:cs="Times New Roman"/>
@@ -1001,11 +1168,104 @@
           <w:sz w:val="24"/>
           <w:szCs w:val="24"/>
         </w:rPr>
-        <w:t>    3.3  password: </w:t>
-      </w:r>
-    </w:p>
-    <w:p>
-      <w:pPr>
+        <w:t xml:space="preserve">  The </w:t>
+      </w:r>
+      <w:r>
+        <w:rPr>
+          <w:rFonts w:ascii="Times New Roman" w:hAnsi="Times New Roman" w:cs="Times New Roman"/>
+          <w:sz w:val="24"/>
+          <w:szCs w:val="24"/>
+        </w:rPr>
+        <w:t>text’</w:t>
+      </w:r>
+      <w:r>
+        <w:rPr>
+          <w:rFonts w:ascii="Times New Roman" w:hAnsi="Times New Roman" w:cs="Times New Roman"/>
+          <w:sz w:val="24"/>
+          <w:szCs w:val="24"/>
+        </w:rPr>
+        <w:t xml:space="preserve">s message </w:t>
+      </w:r>
+      <w:r>
+        <w:rPr>
+          <w:rFonts w:ascii="Times New Roman" w:hAnsi="Times New Roman" w:cs="Times New Roman"/>
+          <w:sz w:val="24"/>
+          <w:szCs w:val="24"/>
+        </w:rPr>
+        <w:t xml:space="preserve">body </w:t>
+      </w:r>
+      <w:r>
+        <w:rPr>
+          <w:rFonts w:ascii="Times New Roman" w:hAnsi="Times New Roman" w:cs="Times New Roman"/>
+          <w:sz w:val="24"/>
+          <w:szCs w:val="24"/>
+        </w:rPr>
+        <w:t>for</w:t>
+      </w:r>
+      <w:r>
+        <w:rPr>
+          <w:rFonts w:ascii="Times New Roman" w:hAnsi="Times New Roman" w:cs="Times New Roman"/>
+          <w:sz w:val="24"/>
+          <w:szCs w:val="24"/>
+        </w:rPr>
+        <w:t xml:space="preserve"> “to prefix”, </w:t>
+      </w:r>
+      <w:r>
+        <w:rPr>
+          <w:rFonts w:ascii="Times New Roman" w:hAnsi="Times New Roman" w:cs="Times New Roman"/>
+          <w:sz w:val="24"/>
+          <w:szCs w:val="24"/>
+        </w:rPr>
+        <w:t xml:space="preserve"> new_</w:t>
+      </w:r>
+      <w:r>
+        <w:rPr>
+          <w:rFonts w:ascii="Times New Roman" w:hAnsi="Times New Roman" w:cs="Times New Roman"/>
+          <w:sz w:val="24"/>
+          <w:szCs w:val="24"/>
+        </w:rPr>
+        <w:t>a</w:t>
+      </w:r>
+      <w:r>
+        <w:rPr>
+          <w:rFonts w:ascii="Times New Roman" w:hAnsi="Times New Roman" w:cs="Times New Roman"/>
+          <w:sz w:val="24"/>
+          <w:szCs w:val="24"/>
+        </w:rPr>
+        <w:t>ccount, reset_pass, unsubscribe</w:t>
+      </w:r>
+      <w:r>
+        <w:rPr>
+          <w:rFonts w:ascii="Times New Roman" w:hAnsi="Times New Roman" w:cs="Times New Roman"/>
+          <w:sz w:val="24"/>
+          <w:szCs w:val="24"/>
+        </w:rPr>
+        <w:t>, and resubscribe</w:t>
+      </w:r>
+      <w:r>
+        <w:rPr>
+          <w:rFonts w:ascii="Times New Roman" w:hAnsi="Times New Roman" w:cs="Times New Roman"/>
+          <w:sz w:val="24"/>
+          <w:szCs w:val="24"/>
+        </w:rPr>
+        <w:t>,</w:t>
+      </w:r>
+      <w:r>
+        <w:rPr>
+          <w:rFonts w:ascii="Times New Roman" w:hAnsi="Times New Roman" w:cs="Times New Roman"/>
+          <w:sz w:val="24"/>
+          <w:szCs w:val="24"/>
+        </w:rPr>
+        <w:t xml:space="preserve"> can be anything.</w:t>
+      </w:r>
+    </w:p>
+    <w:p>
+      <w:pPr>
+        <w:pStyle w:val="ListParagraph"/>
+        <w:numPr>
+          <w:ilvl w:val="1"/>
+          <w:numId w:val="14"/>
+        </w:numPr>
         <w:jc w:val="both"/>
         <w:rPr>
           <w:rFonts w:ascii="Times New Roman" w:hAnsi="Times New Roman" w:cs="Times New Roman"/>
@@ -1019,11 +1279,16 @@
           <w:sz w:val="24"/>
           <w:szCs w:val="24"/>
         </w:rPr>
-        <w:t>        3.3.1 report</w:t>
-      </w:r>
-    </w:p>
-    <w:p>
-      <w:pPr>
+        <w:t>Valid Message: accept anything user provides.</w:t>
+      </w:r>
+    </w:p>
+    <w:p>
+      <w:pPr>
+        <w:pStyle w:val="ListParagraph"/>
+        <w:numPr>
+          <w:ilvl w:val="1"/>
+          <w:numId w:val="14"/>
+        </w:numPr>
         <w:jc w:val="both"/>
         <w:rPr>
           <w:rFonts w:ascii="Times New Roman" w:hAnsi="Times New Roman" w:cs="Times New Roman"/>
@@ -1037,11 +1302,16 @@
           <w:sz w:val="24"/>
           <w:szCs w:val="24"/>
         </w:rPr>
-        <w:t>        3.3.2 collection of identifiers and amounts (all identifiers should be identifiers, all amounts should be amounts, nothing else besides spaces).  must have at least one of each.</w:t>
-      </w:r>
-    </w:p>
-    <w:p>
-      <w:pPr>
+        <w:t>Invalid Message: nothing is invalid, so everything must be accepted.</w:t>
+      </w:r>
+    </w:p>
+    <w:p>
+      <w:pPr>
+        <w:pStyle w:val="ListParagraph"/>
+        <w:numPr>
+          <w:ilvl w:val="1"/>
+          <w:numId w:val="14"/>
+        </w:numPr>
         <w:jc w:val="both"/>
         <w:rPr>
           <w:rFonts w:ascii="Times New Roman" w:hAnsi="Times New Roman" w:cs="Times New Roman"/>
@@ -1055,11 +1325,16 @@
           <w:sz w:val="24"/>
           <w:szCs w:val="24"/>
         </w:rPr>
-        <w:t>            3.3.2.1. if identifiers includes "me", can only have one amount, only one instance of "me"</w:t>
-      </w:r>
-    </w:p>
-    <w:p>
-      <w:pPr>
+        <w:t>Error cases: None</w:t>
+      </w:r>
+    </w:p>
+    <w:p>
+      <w:pPr>
+        <w:pStyle w:val="ListParagraph"/>
+        <w:numPr>
+          <w:ilvl w:val="1"/>
+          <w:numId w:val="14"/>
+        </w:numPr>
         <w:jc w:val="both"/>
         <w:rPr>
           <w:rFonts w:ascii="Times New Roman" w:hAnsi="Times New Roman" w:cs="Times New Roman"/>
@@ -1073,12 +1348,223 @@
           <w:sz w:val="24"/>
           <w:szCs w:val="24"/>
         </w:rPr>
+        <w:t>Member: Everything a user can type in the text body.</w:t>
+      </w:r>
+    </w:p>
+    <w:p>
+      <w:pPr>
+        <w:pStyle w:val="ListParagraph"/>
+        <w:numPr>
+          <w:ilvl w:val="1"/>
+          <w:numId w:val="14"/>
+        </w:numPr>
+        <w:jc w:val="both"/>
+        <w:rPr>
+          <w:rFonts w:ascii="Times New Roman" w:hAnsi="Times New Roman" w:cs="Times New Roman"/>
+          <w:sz w:val="24"/>
+          <w:szCs w:val="24"/>
+        </w:rPr>
+      </w:pPr>
+      <w:r>
+        <w:rPr>
+          <w:rFonts w:ascii="Times New Roman" w:hAnsi="Times New Roman" w:cs="Times New Roman"/>
+          <w:sz w:val="24"/>
+          <w:szCs w:val="24"/>
+        </w:rPr>
+        <w:t>Non-member: Nothing</w:t>
+      </w:r>
+    </w:p>
+    <w:p>
+      <w:pPr>
+        <w:pStyle w:val="ListParagraph"/>
+        <w:ind w:left="1440"/>
+        <w:jc w:val="both"/>
+        <w:rPr>
+          <w:rFonts w:ascii="Times New Roman" w:hAnsi="Times New Roman" w:cs="Times New Roman"/>
+          <w:sz w:val="24"/>
+          <w:szCs w:val="24"/>
+        </w:rPr>
+      </w:pPr>
+    </w:p>
+    <w:p>
+      <w:pPr>
+        <w:pStyle w:val="ListParagraph"/>
+        <w:numPr>
+          <w:ilvl w:val="0"/>
+          <w:numId w:val="14"/>
+        </w:numPr>
+        <w:jc w:val="both"/>
+        <w:rPr>
+          <w:rFonts w:ascii="Times New Roman" w:hAnsi="Times New Roman" w:cs="Times New Roman"/>
+          <w:sz w:val="24"/>
+          <w:szCs w:val="24"/>
+        </w:rPr>
+      </w:pPr>
+      <w:r>
+        <w:rPr>
+          <w:rFonts w:ascii="Times New Roman" w:hAnsi="Times New Roman" w:cs="Times New Roman"/>
+          <w:sz w:val="24"/>
+          <w:szCs w:val="24"/>
+        </w:rPr>
+        <w:t xml:space="preserve">The </w:t>
+      </w:r>
+      <w:r>
+        <w:rPr>
+          <w:rFonts w:ascii="Times New Roman" w:hAnsi="Times New Roman" w:cs="Times New Roman"/>
+          <w:sz w:val="24"/>
+          <w:szCs w:val="24"/>
+        </w:rPr>
+        <w:t>text’</w:t>
+      </w:r>
+      <w:r>
+        <w:rPr>
+          <w:rFonts w:ascii="Times New Roman" w:hAnsi="Times New Roman" w:cs="Times New Roman"/>
+          <w:sz w:val="24"/>
+          <w:szCs w:val="24"/>
+        </w:rPr>
+        <w:t xml:space="preserve">s message body </w:t>
+      </w:r>
+      <w:r>
+        <w:rPr>
+          <w:rFonts w:ascii="Times New Roman" w:hAnsi="Times New Roman" w:cs="Times New Roman"/>
+          <w:sz w:val="24"/>
+          <w:szCs w:val="24"/>
+        </w:rPr>
+        <w:t xml:space="preserve">for “to prefix”, robot is of the form </w:t>
+      </w:r>
+      <w:r>
+        <w:rPr>
+          <w:rFonts w:ascii="Times New Roman" w:hAnsi="Times New Roman" w:cs="Times New Roman"/>
+          <w:sz w:val="24"/>
+          <w:szCs w:val="24"/>
+        </w:rPr>
+        <w:t>"^(y[a-z]*)?$"</w:t>
+      </w:r>
+    </w:p>
+    <w:p>
+      <w:pPr>
+        <w:pStyle w:val="ListParagraph"/>
+        <w:numPr>
+          <w:ilvl w:val="1"/>
+          <w:numId w:val="14"/>
+        </w:numPr>
+        <w:jc w:val="both"/>
+        <w:rPr>
+          <w:rFonts w:ascii="Times New Roman" w:hAnsi="Times New Roman" w:cs="Times New Roman"/>
+          <w:sz w:val="24"/>
+          <w:szCs w:val="24"/>
+        </w:rPr>
+      </w:pPr>
+      <w:r>
+        <w:rPr>
+          <w:rFonts w:ascii="Times New Roman" w:hAnsi="Times New Roman" w:cs="Times New Roman"/>
+          <w:sz w:val="24"/>
+          <w:szCs w:val="24"/>
+        </w:rPr>
+        <w:t xml:space="preserve">Valid Message: </w:t>
+      </w:r>
+      <w:r>
+        <w:rPr>
+          <w:rFonts w:ascii="Times New Roman" w:hAnsi="Times New Roman" w:cs="Times New Roman"/>
+          <w:sz w:val="24"/>
+          <w:szCs w:val="24"/>
+        </w:rPr>
+        <w:t>"^(y[a-z]*)?$"</w:t>
+      </w:r>
+      <w:r>
+        <w:rPr>
+          <w:rFonts w:ascii="Times New Roman" w:hAnsi="Times New Roman" w:cs="Times New Roman"/>
+          <w:sz w:val="24"/>
+          <w:szCs w:val="24"/>
+        </w:rPr>
+        <w:t xml:space="preserve"> is the valid entry and should be accepted.</w:t>
+      </w:r>
+    </w:p>
+    <w:p>
+      <w:pPr>
+        <w:pStyle w:val="ListParagraph"/>
+        <w:numPr>
+          <w:ilvl w:val="1"/>
+          <w:numId w:val="14"/>
+        </w:numPr>
+        <w:jc w:val="both"/>
+        <w:rPr>
+          <w:rFonts w:ascii="Times New Roman" w:hAnsi="Times New Roman" w:cs="Times New Roman"/>
+          <w:sz w:val="24"/>
+          <w:szCs w:val="24"/>
+        </w:rPr>
+      </w:pPr>
+      <w:r>
+        <w:rPr>
+          <w:rFonts w:ascii="Times New Roman" w:hAnsi="Times New Roman" w:cs="Times New Roman"/>
+          <w:sz w:val="24"/>
+          <w:szCs w:val="24"/>
+        </w:rPr>
+        <w:t>Invalid Message: invalid message provided, it should be rejected.</w:t>
+      </w:r>
+    </w:p>
+    <w:p>
+      <w:pPr>
+        <w:pStyle w:val="ListParagraph"/>
+        <w:numPr>
+          <w:ilvl w:val="1"/>
+          <w:numId w:val="14"/>
+        </w:numPr>
+        <w:jc w:val="both"/>
+        <w:rPr>
+          <w:rFonts w:ascii="Times New Roman" w:hAnsi="Times New Roman" w:cs="Times New Roman"/>
+          <w:sz w:val="24"/>
+          <w:szCs w:val="24"/>
+        </w:rPr>
+      </w:pPr>
+      <w:r>
+        <w:rPr>
+          <w:rFonts w:ascii="Times New Roman" w:hAnsi="Times New Roman" w:cs="Times New Roman"/>
+          <w:sz w:val="24"/>
+          <w:szCs w:val="24"/>
+        </w:rPr>
+        <w:t>Error cases: the message that doesn’t start with the letter “y”</w:t>
+      </w:r>
+      <w:r>
+        <w:rPr>
+          <w:rFonts w:ascii="Times New Roman" w:hAnsi="Times New Roman" w:cs="Times New Roman"/>
+          <w:sz w:val="24"/>
+          <w:szCs w:val="24"/>
+        </w:rPr>
+        <w:t xml:space="preserve"> and is non-empty.</w:t>
+      </w:r>
+    </w:p>
+    <w:p>
+      <w:pPr>
+        <w:pStyle w:val="ListParagraph"/>
+        <w:numPr>
+          <w:ilvl w:val="1"/>
+          <w:numId w:val="14"/>
+        </w:numPr>
+        <w:jc w:val="both"/>
+        <w:rPr>
+          <w:rFonts w:ascii="Times New Roman" w:hAnsi="Times New Roman" w:cs="Times New Roman"/>
+          <w:sz w:val="24"/>
+          <w:szCs w:val="24"/>
+        </w:rPr>
+      </w:pPr>
+      <w:r>
+        <w:rPr>
+          <w:rFonts w:ascii="Times New Roman" w:hAnsi="Times New Roman" w:cs="Times New Roman"/>
+          <w:sz w:val="24"/>
+          <w:szCs w:val="24"/>
+        </w:rPr>
         <w:lastRenderedPageBreak/>
-        <w:t>            3.3.2.2  if (# of amounts) &gt; 1, # of amounts must == # of identifiers, must occur in pairs (ie, [amount identifier] [identifier amount] [identifier amount] )</w:t>
-      </w:r>
-    </w:p>
-    <w:p>
-      <w:pPr>
+        <w:t>Member: y</w:t>
+      </w:r>
+    </w:p>
+    <w:p>
+      <w:pPr>
+        <w:pStyle w:val="ListParagraph"/>
+        <w:numPr>
+          <w:ilvl w:val="1"/>
+          <w:numId w:val="14"/>
+        </w:numPr>
         <w:jc w:val="both"/>
         <w:rPr>
           <w:rFonts w:ascii="Times New Roman" w:hAnsi="Times New Roman" w:cs="Times New Roman"/>
@@ -1092,11 +1578,24 @@
           <w:sz w:val="24"/>
           <w:szCs w:val="24"/>
         </w:rPr>
-        <w:t>            3.3.2.3 otherwise (if # of amount = 1) must be one or more identifiers</w:t>
-      </w:r>
-    </w:p>
-    <w:p>
-      <w:pPr>
+        <w:t>Non-member: n</w:t>
+      </w:r>
+      <w:r>
+        <w:rPr>
+          <w:rFonts w:ascii="Times New Roman" w:hAnsi="Times New Roman" w:cs="Times New Roman"/>
+          <w:sz w:val="24"/>
+          <w:szCs w:val="24"/>
+        </w:rPr>
+        <w:t>o</w:t>
+      </w:r>
+    </w:p>
+    <w:p>
+      <w:pPr>
+        <w:pStyle w:val="ListParagraph"/>
+        <w:numPr>
+          <w:ilvl w:val="0"/>
+          <w:numId w:val="14"/>
+        </w:numPr>
         <w:jc w:val="both"/>
         <w:rPr>
           <w:rFonts w:ascii="Times New Roman" w:hAnsi="Times New Roman" w:cs="Times New Roman"/>
@@ -1110,11 +1609,56 @@
           <w:sz w:val="24"/>
           <w:szCs w:val="24"/>
         </w:rPr>
-        <w:t>        </w:t>
-      </w:r>
-    </w:p>
-    <w:p>
-      <w:pPr>
+        <w:t xml:space="preserve">The </w:t>
+      </w:r>
+      <w:r>
+        <w:rPr>
+          <w:rFonts w:ascii="Times New Roman" w:hAnsi="Times New Roman" w:cs="Times New Roman"/>
+          <w:sz w:val="24"/>
+          <w:szCs w:val="24"/>
+        </w:rPr>
+        <w:t>text’</w:t>
+      </w:r>
+      <w:r>
+        <w:rPr>
+          <w:rFonts w:ascii="Times New Roman" w:hAnsi="Times New Roman" w:cs="Times New Roman"/>
+          <w:sz w:val="24"/>
+          <w:szCs w:val="24"/>
+        </w:rPr>
+        <w:t xml:space="preserve">s message body </w:t>
+      </w:r>
+      <w:r>
+        <w:rPr>
+          <w:rFonts w:ascii="Times New Roman" w:hAnsi="Times New Roman" w:cs="Times New Roman"/>
+          <w:sz w:val="24"/>
+          <w:szCs w:val="24"/>
+        </w:rPr>
+        <w:t xml:space="preserve">for “to prefix”, “any valid password”, must be either “report” or a collection of identifiers and amounts </w:t>
+      </w:r>
+      <w:r>
+        <w:rPr>
+          <w:rFonts w:ascii="Times New Roman" w:hAnsi="Times New Roman" w:cs="Times New Roman"/>
+          <w:sz w:val="24"/>
+          <w:szCs w:val="24"/>
+        </w:rPr>
+        <w:t>(all identifiers should be identifiers; all amounts should be amounts</w:t>
+      </w:r>
+      <w:r>
+        <w:rPr>
+          <w:rFonts w:ascii="Times New Roman" w:hAnsi="Times New Roman" w:cs="Times New Roman"/>
+          <w:sz w:val="24"/>
+          <w:szCs w:val="24"/>
+        </w:rPr>
+        <w:t>, nothing else besides spaces).</w:t>
+      </w:r>
+    </w:p>
+    <w:p>
+      <w:pPr>
+        <w:pStyle w:val="ListParagraph"/>
+        <w:numPr>
+          <w:ilvl w:val="1"/>
+          <w:numId w:val="14"/>
+        </w:numPr>
         <w:jc w:val="both"/>
         <w:rPr>
           <w:rFonts w:ascii="Times New Roman" w:hAnsi="Times New Roman" w:cs="Times New Roman"/>
@@ -1128,33 +1672,177 @@
           <w:sz w:val="24"/>
           <w:szCs w:val="24"/>
         </w:rPr>
-        <w:t>    Everything else is invalid...</w:t>
-      </w:r>
-    </w:p>
-    <w:p>
-      <w:pPr>
+        <w:t>Valid Message: “report”, etc is valid and should be accepted.</w:t>
+      </w:r>
+    </w:p>
+    <w:p>
+      <w:pPr>
+        <w:pStyle w:val="ListParagraph"/>
+        <w:numPr>
+          <w:ilvl w:val="1"/>
+          <w:numId w:val="14"/>
+        </w:numPr>
         <w:jc w:val="both"/>
         <w:rPr>
           <w:rFonts w:ascii="Times New Roman" w:hAnsi="Times New Roman" w:cs="Times New Roman"/>
-          <w:color w:val="000000"/>
-          <w:sz w:val="24"/>
-          <w:szCs w:val="24"/>
-          <w:shd w:val="clear" w:color="auto" w:fill="F3F3F3"/>
-        </w:rPr>
-      </w:pPr>
-    </w:p>
-    <w:p>
-      <w:pPr>
-        <w:ind w:left="720"/>
+          <w:sz w:val="24"/>
+          <w:szCs w:val="24"/>
+        </w:rPr>
+      </w:pPr>
+      <w:r>
+        <w:rPr>
+          <w:rFonts w:ascii="Times New Roman" w:hAnsi="Times New Roman" w:cs="Times New Roman"/>
+          <w:sz w:val="24"/>
+          <w:szCs w:val="24"/>
+        </w:rPr>
+        <w:t>Invalid Message: invalid message body, reject the text.</w:t>
+      </w:r>
+    </w:p>
+    <w:p>
+      <w:pPr>
+        <w:pStyle w:val="ListParagraph"/>
+        <w:numPr>
+          <w:ilvl w:val="1"/>
+          <w:numId w:val="14"/>
+        </w:numPr>
         <w:jc w:val="both"/>
         <w:rPr>
           <w:rFonts w:ascii="Times New Roman" w:hAnsi="Times New Roman" w:cs="Times New Roman"/>
-          <w:color w:val="000000"/>
-          <w:sz w:val="24"/>
-          <w:szCs w:val="24"/>
-          <w:shd w:val="clear" w:color="auto" w:fill="F3F3F3"/>
-        </w:rPr>
-      </w:pPr>
+          <w:sz w:val="24"/>
+          <w:szCs w:val="24"/>
+        </w:rPr>
+      </w:pPr>
+      <w:r>
+        <w:rPr>
+          <w:rFonts w:ascii="Times New Roman" w:hAnsi="Times New Roman" w:cs="Times New Roman"/>
+          <w:sz w:val="24"/>
+          <w:szCs w:val="24"/>
+        </w:rPr>
+        <w:t xml:space="preserve">Error cases: anything that is not “report” or the collection of identifiers and amounts, where the identifiers are approved identifiers and the amounts are integers. Also “not” something that follows the following rules: </w:t>
+      </w:r>
+    </w:p>
+    <w:p>
+      <w:pPr>
+        <w:pStyle w:val="ListParagraph"/>
+        <w:numPr>
+          <w:ilvl w:val="2"/>
+          <w:numId w:val="14"/>
+        </w:numPr>
+        <w:jc w:val="both"/>
+        <w:rPr>
+          <w:rFonts w:ascii="Times New Roman" w:hAnsi="Times New Roman" w:cs="Times New Roman"/>
+          <w:sz w:val="24"/>
+          <w:szCs w:val="24"/>
+        </w:rPr>
+      </w:pPr>
+      <w:r>
+        <w:rPr>
+          <w:rFonts w:ascii="Times New Roman" w:hAnsi="Times New Roman" w:cs="Times New Roman"/>
+          <w:sz w:val="24"/>
+          <w:szCs w:val="24"/>
+        </w:rPr>
+        <w:t>if identifiers includes "me", can only have one amount, only one instance of "me"</w:t>
+      </w:r>
+    </w:p>
+    <w:p>
+      <w:pPr>
+        <w:pStyle w:val="ListParagraph"/>
+        <w:numPr>
+          <w:ilvl w:val="2"/>
+          <w:numId w:val="14"/>
+        </w:numPr>
+        <w:jc w:val="both"/>
+        <w:rPr>
+          <w:rFonts w:ascii="Times New Roman" w:hAnsi="Times New Roman" w:cs="Times New Roman"/>
+          <w:sz w:val="24"/>
+          <w:szCs w:val="24"/>
+        </w:rPr>
+      </w:pPr>
+      <w:r>
+        <w:rPr>
+          <w:rFonts w:ascii="Times New Roman" w:hAnsi="Times New Roman" w:cs="Times New Roman"/>
+          <w:sz w:val="24"/>
+          <w:szCs w:val="24"/>
+        </w:rPr>
+        <w:t>2  if (# of amounts) &gt; 1, # of amounts must == # of identifiers, must occur in pairs (ie, [amount identifier] [identifier amount] [identifier amount] )</w:t>
+      </w:r>
+    </w:p>
+    <w:p>
+      <w:pPr>
+        <w:pStyle w:val="ListParagraph"/>
+        <w:numPr>
+          <w:ilvl w:val="2"/>
+          <w:numId w:val="14"/>
+        </w:numPr>
+        <w:jc w:val="both"/>
+        <w:rPr>
+          <w:rFonts w:ascii="Times New Roman" w:hAnsi="Times New Roman" w:cs="Times New Roman"/>
+          <w:sz w:val="24"/>
+          <w:szCs w:val="24"/>
+        </w:rPr>
+      </w:pPr>
+      <w:r>
+        <w:rPr>
+          <w:rFonts w:ascii="Times New Roman" w:hAnsi="Times New Roman" w:cs="Times New Roman"/>
+          <w:sz w:val="24"/>
+          <w:szCs w:val="24"/>
+        </w:rPr>
+        <w:t>(if # of amount = 1) must be one or more identifiers</w:t>
+      </w:r>
+    </w:p>
+    <w:p>
+      <w:pPr>
+        <w:pStyle w:val="ListParagraph"/>
+        <w:numPr>
+          <w:ilvl w:val="1"/>
+          <w:numId w:val="14"/>
+        </w:numPr>
+        <w:jc w:val="both"/>
+        <w:rPr>
+          <w:rFonts w:ascii="Times New Roman" w:hAnsi="Times New Roman" w:cs="Times New Roman"/>
+          <w:sz w:val="24"/>
+          <w:szCs w:val="24"/>
+        </w:rPr>
+      </w:pPr>
+      <w:r>
+        <w:rPr>
+          <w:rFonts w:ascii="Times New Roman" w:hAnsi="Times New Roman" w:cs="Times New Roman"/>
+          <w:sz w:val="24"/>
+          <w:szCs w:val="24"/>
+        </w:rPr>
+        <w:t>Member: report</w:t>
+      </w:r>
+    </w:p>
+    <w:p>
+      <w:pPr>
+        <w:pStyle w:val="ListParagraph"/>
+        <w:numPr>
+          <w:ilvl w:val="1"/>
+          <w:numId w:val="14"/>
+        </w:numPr>
+        <w:jc w:val="both"/>
+        <w:rPr>
+          <w:rFonts w:ascii="Times New Roman" w:hAnsi="Times New Roman" w:cs="Times New Roman"/>
+          <w:sz w:val="24"/>
+          <w:szCs w:val="24"/>
+        </w:rPr>
+      </w:pPr>
+      <w:r>
+        <w:rPr>
+          <w:rFonts w:ascii="Times New Roman" w:hAnsi="Times New Roman" w:cs="Times New Roman"/>
+          <w:sz w:val="24"/>
+          <w:szCs w:val="24"/>
+        </w:rPr>
+        <w:t xml:space="preserve">Non-member: </w:t>
+      </w:r>
+      <w:r>
+        <w:rPr>
+          <w:rFonts w:ascii="Times New Roman" w:hAnsi="Times New Roman" w:cs="Times New Roman"/>
+          <w:sz w:val="24"/>
+          <w:szCs w:val="24"/>
+        </w:rPr>
+        <w:t>74 74</w:t>
+      </w:r>
     </w:p>
     <w:p>
       <w:pPr>
@@ -1222,6 +1910,198 @@
           <w:szCs w:val="44"/>
         </w:rPr>
         <w:t>Security</w:t>
+      </w:r>
+    </w:p>
+    <w:p>
+      <w:pPr>
+        <w:rPr>
+          <w:rFonts w:ascii="Times New Roman" w:hAnsi="Times New Roman" w:cs="Times New Roman"/>
+          <w:sz w:val="24"/>
+          <w:szCs w:val="24"/>
+        </w:rPr>
+      </w:pPr>
+      <w:r>
+        <w:rPr>
+          <w:rFonts w:ascii="Times New Roman" w:hAnsi="Times New Roman" w:cs="Times New Roman"/>
+          <w:sz w:val="24"/>
+          <w:szCs w:val="24"/>
+        </w:rPr>
+        <w:t>Our user interface is relatively simple, so testing each aspect of it doesn't need to be too complicated.  We will split the attack into at</w:t>
+      </w:r>
+      <w:r>
+        <w:rPr>
+          <w:rFonts w:ascii="Times New Roman" w:hAnsi="Times New Roman" w:cs="Times New Roman"/>
+          <w:sz w:val="24"/>
+          <w:szCs w:val="24"/>
+        </w:rPr>
+        <w:t>tacks on each of the interfaces.</w:t>
+      </w:r>
+      <w:r>
+        <w:rPr>
+          <w:rFonts w:ascii="Times New Roman" w:hAnsi="Times New Roman" w:cs="Times New Roman"/>
+          <w:sz w:val="24"/>
+          <w:szCs w:val="24"/>
+        </w:rPr>
+        <w:br/>
+      </w:r>
+      <w:r>
+        <w:rPr>
+          <w:rFonts w:ascii="Times New Roman" w:hAnsi="Times New Roman" w:cs="Times New Roman"/>
+          <w:b/>
+          <w:sz w:val="24"/>
+          <w:szCs w:val="24"/>
+        </w:rPr>
+        <w:t>The Web UI</w:t>
+      </w:r>
+      <w:r>
+        <w:rPr>
+          <w:rFonts w:ascii="Times New Roman" w:hAnsi="Times New Roman" w:cs="Times New Roman"/>
+          <w:sz w:val="24"/>
+          <w:szCs w:val="24"/>
+        </w:rPr>
+        <w:t>:</w:t>
+      </w:r>
+      <w:r>
+        <w:rPr>
+          <w:rFonts w:ascii="Times New Roman" w:hAnsi="Times New Roman" w:cs="Times New Roman"/>
+          <w:sz w:val="24"/>
+          <w:szCs w:val="24"/>
+        </w:rPr>
+        <w:br/>
+        <w:t>The web UI is an administrator interface, where admins should have "root" access once they are authenticated.  Here is our attack plan for the relatively simple Web UI.</w:t>
+      </w:r>
+      <w:r>
+        <w:rPr>
+          <w:rFonts w:ascii="Times New Roman" w:hAnsi="Times New Roman" w:cs="Times New Roman"/>
+          <w:sz w:val="24"/>
+          <w:szCs w:val="24"/>
+        </w:rPr>
+        <w:br/>
+        <w:t>    1.  Going through the security</w:t>
+      </w:r>
+      <w:r>
+        <w:rPr>
+          <w:rFonts w:ascii="Times New Roman" w:hAnsi="Times New Roman" w:cs="Times New Roman"/>
+          <w:sz w:val="24"/>
+          <w:szCs w:val="24"/>
+        </w:rPr>
+        <w:br/>
+        <w:t>        Try the overflowing the fields in the web form. </w:t>
+      </w:r>
+      <w:r>
+        <w:rPr>
+          <w:rFonts w:ascii="Times New Roman" w:hAnsi="Times New Roman" w:cs="Times New Roman"/>
+          <w:sz w:val="24"/>
+          <w:szCs w:val="24"/>
+        </w:rPr>
+        <w:br/>
+        <w:t>    2.  Going  around the security</w:t>
+      </w:r>
+      <w:r>
+        <w:rPr>
+          <w:rFonts w:ascii="Times New Roman" w:hAnsi="Times New Roman" w:cs="Times New Roman"/>
+          <w:sz w:val="24"/>
+          <w:szCs w:val="24"/>
+        </w:rPr>
+        <w:br/>
+        <w:t>        Try accessing administrator URLS without logging in.</w:t>
+      </w:r>
+      <w:r>
+        <w:rPr>
+          <w:rFonts w:ascii="Times New Roman" w:hAnsi="Times New Roman" w:cs="Times New Roman"/>
+          <w:sz w:val="24"/>
+          <w:szCs w:val="24"/>
+        </w:rPr>
+        <w:br/>
+        <w:t>    3.  Accessibility attack.</w:t>
+      </w:r>
+      <w:r>
+        <w:rPr>
+          <w:rFonts w:ascii="Times New Roman" w:hAnsi="Times New Roman" w:cs="Times New Roman"/>
+          <w:sz w:val="24"/>
+          <w:szCs w:val="24"/>
+        </w:rPr>
+        <w:br/>
+        <w:t>        If we break into the system, the root user's index page is heavy weight, as it lists all database elements.  Repeatedly requesting this page (assuming A) the database is thoroughly populated and B) we have access to the page) would be a way of attacking the system's accessibility.  That being said, once a root user has been compromised, they could simply turn off the system, so it's probably not worth exploring this attack.</w:t>
+      </w:r>
+      <w:r>
+        <w:rPr>
+          <w:rFonts w:ascii="Times New Roman" w:hAnsi="Times New Roman" w:cs="Times New Roman"/>
+          <w:sz w:val="24"/>
+          <w:szCs w:val="24"/>
+        </w:rPr>
+        <w:br/>
+      </w:r>
+      <w:r>
+        <w:rPr>
+          <w:rFonts w:ascii="Times New Roman" w:hAnsi="Times New Roman" w:cs="Times New Roman"/>
+          <w:sz w:val="24"/>
+          <w:szCs w:val="24"/>
+        </w:rPr>
+        <w:br/>
+      </w:r>
+      <w:r>
+        <w:rPr>
+          <w:rFonts w:ascii="Times New Roman" w:hAnsi="Times New Roman" w:cs="Times New Roman"/>
+          <w:b/>
+          <w:sz w:val="24"/>
+          <w:szCs w:val="24"/>
+        </w:rPr>
+        <w:lastRenderedPageBreak/>
+        <w:t>The Text UI:</w:t>
+      </w:r>
+      <w:r>
+        <w:rPr>
+          <w:rFonts w:ascii="Times New Roman" w:hAnsi="Times New Roman" w:cs="Times New Roman"/>
+          <w:sz w:val="24"/>
+          <w:szCs w:val="24"/>
+        </w:rPr>
+        <w:br/>
+        <w:t>The Text UI receives emails from text messages and parses them into logical system objects.  Given the</w:t>
+      </w:r>
+      <w:r>
+        <w:rPr>
+          <w:rFonts w:ascii="Times New Roman" w:hAnsi="Times New Roman" w:cs="Times New Roman"/>
+          <w:sz w:val="24"/>
+          <w:szCs w:val="24"/>
+        </w:rPr>
+        <w:t>:</w:t>
+      </w:r>
+      <w:r>
+        <w:rPr>
+          <w:rFonts w:ascii="Times New Roman" w:hAnsi="Times New Roman" w:cs="Times New Roman"/>
+          <w:sz w:val="24"/>
+          <w:szCs w:val="24"/>
+        </w:rPr>
+        <w:br/>
+        <w:t>    1.  Going through the security</w:t>
+      </w:r>
+      <w:r>
+        <w:rPr>
+          <w:rFonts w:ascii="Times New Roman" w:hAnsi="Times New Roman" w:cs="Times New Roman"/>
+          <w:sz w:val="24"/>
+          <w:szCs w:val="24"/>
+        </w:rPr>
+        <w:br/>
+        <w:t>        Try impersonating phone numbers with phone-number like email addresses from other hosts (impersonating SMS).  ie 6462294050@gmail.com, or sending an email from our own smtp server impersonating vtext.com or att.com.</w:t>
+      </w:r>
+      <w:r>
+        <w:rPr>
+          <w:rFonts w:ascii="Times New Roman" w:hAnsi="Times New Roman" w:cs="Times New Roman"/>
+          <w:sz w:val="24"/>
+          <w:szCs w:val="24"/>
+        </w:rPr>
+        <w:br/>
+        <w:t>    2.  Accessibility attack:  </w:t>
+      </w:r>
+      <w:r>
+        <w:rPr>
+          <w:rFonts w:ascii="Times New Roman" w:hAnsi="Times New Roman" w:cs="Times New Roman"/>
+          <w:sz w:val="24"/>
+          <w:szCs w:val="24"/>
+        </w:rPr>
+        <w:br/>
+        <w:t>        Sending emails with large attachments, or very large message bodies might slow down our e-mail fetcher's speed of retrieving new messages.</w:t>
       </w:r>
     </w:p>
     <w:p>
@@ -1385,7 +2265,7 @@
             <w:rPr>
               <w:noProof/>
             </w:rPr>
-            <w:t>1</w:t>
+            <w:t>3</w:t>
           </w:r>
         </w:fldSimple>
       </w:p>
@@ -1452,7 +2332,7 @@
         <w:ind w:left="1440" w:hanging="360"/>
       </w:pPr>
     </w:lvl>
-    <w:lvl w:ilvl="2" w:tplc="0409001B" w:tentative="1">
+    <w:lvl w:ilvl="2" w:tplc="0409001B">
       <w:start w:val="1"/>
       <w:numFmt w:val="lowerRoman"/>
       <w:lvlText w:val="%3."/>
@@ -3673,7 +4553,7 @@
 </file>
 
 <file path=customXml/itemProps1.xml><?xml version="1.0" encoding="utf-8"?>
-<ds:datastoreItem xmlns:ds="http://schemas.openxmlformats.org/officeDocument/2006/customXml" ds:itemID="{0B137A72-2665-40DB-BA3C-86903D2A3D0B}">
+<ds:datastoreItem xmlns:ds="http://schemas.openxmlformats.org/officeDocument/2006/customXml" ds:itemID="{4830717D-AB27-4E23-80E8-65DF6569B0A1}">
   <ds:schemaRefs>
     <ds:schemaRef ds:uri="http://schemas.openxmlformats.org/officeDocument/2006/bibliography"/>
   </ds:schemaRefs>

</xml_diff>

<commit_message>
Only UML left for the Plan.
</commit_message>
<xml_diff>
--- a/2nd iteration/cheapskates-secondplan.docx
+++ b/2nd iteration/cheapskates-secondplan.docx
@@ -1880,35 +1880,415 @@
         </w:rPr>
         <w:t>Code Inspection</w:t>
       </w:r>
-    </w:p>
-    <w:p>
-      <w:pPr>
-        <w:rPr>
-          <w:rFonts w:ascii="Verdana" w:hAnsi="Verdana"/>
-          <w:color w:val="000000"/>
-        </w:rPr>
-      </w:pPr>
-    </w:p>
-    <w:p>
-      <w:pPr>
-        <w:pStyle w:val="Heading1"/>
+      <w:r>
         <w:rPr>
           <w:sz w:val="44"/>
           <w:szCs w:val="44"/>
         </w:rPr>
-      </w:pPr>
-      <w:r>
+        <w:t xml:space="preserve"> Checklist:</w:t>
+      </w:r>
+    </w:p>
+    <w:p>
+      <w:pPr>
+        <w:ind w:left="720"/>
+      </w:pPr>
+      <w:r>
+        <w:rPr>
+          <w:rFonts w:ascii="Times New Roman" w:hAnsi="Times New Roman" w:cs="Times New Roman"/>
+          <w:sz w:val="24"/>
+          <w:szCs w:val="24"/>
+        </w:rPr>
+        <w:t>We will be inspecting the "Controller" unit of our code.</w:t>
+      </w:r>
+    </w:p>
+    <w:p>
+      <w:pPr>
+        <w:pStyle w:val="ListParagraph"/>
+        <w:numPr>
+          <w:ilvl w:val="0"/>
+          <w:numId w:val="19"/>
+        </w:numPr>
+      </w:pPr>
+      <w:r>
+        <w:rPr>
+          <w:rFonts w:ascii="Times New Roman" w:hAnsi="Times New Roman" w:cs="Times New Roman"/>
+          <w:sz w:val="24"/>
+          <w:szCs w:val="24"/>
+        </w:rPr>
+        <w:t>Controller handles all parsing errors (from the parser)</w:t>
+      </w:r>
+      <w:r>
+        <w:rPr>
+          <w:rFonts w:ascii="Times New Roman" w:hAnsi="Times New Roman" w:cs="Times New Roman"/>
+          <w:sz w:val="24"/>
+          <w:szCs w:val="24"/>
+        </w:rPr>
+        <w:t>.</w:t>
+      </w:r>
+    </w:p>
+    <w:p>
+      <w:pPr>
+        <w:pStyle w:val="ListParagraph"/>
+        <w:numPr>
+          <w:ilvl w:val="0"/>
+          <w:numId w:val="19"/>
+        </w:numPr>
+      </w:pPr>
+      <w:r>
+        <w:rPr>
+          <w:rFonts w:ascii="Times New Roman" w:hAnsi="Times New Roman" w:cs="Times New Roman"/>
+          <w:sz w:val="24"/>
+          <w:szCs w:val="24"/>
+        </w:rPr>
+        <w:t>Controller can create a new account</w:t>
+      </w:r>
+      <w:r>
+        <w:rPr>
+          <w:rFonts w:ascii="Times New Roman" w:hAnsi="Times New Roman" w:cs="Times New Roman"/>
+          <w:sz w:val="24"/>
+          <w:szCs w:val="24"/>
+        </w:rPr>
+        <w:t>.</w:t>
+      </w:r>
+    </w:p>
+    <w:p>
+      <w:pPr>
+        <w:pStyle w:val="ListParagraph"/>
+        <w:numPr>
+          <w:ilvl w:val="0"/>
+          <w:numId w:val="19"/>
+        </w:numPr>
+      </w:pPr>
+      <w:r>
+        <w:rPr>
+          <w:rFonts w:ascii="Times New Roman" w:hAnsi="Times New Roman" w:cs="Times New Roman"/>
+          <w:sz w:val="24"/>
+          <w:szCs w:val="24"/>
+        </w:rPr>
+        <w:t>Controller can reset a user's password</w:t>
+      </w:r>
+      <w:r>
+        <w:rPr>
+          <w:rFonts w:ascii="Times New Roman" w:hAnsi="Times New Roman" w:cs="Times New Roman"/>
+          <w:sz w:val="24"/>
+          <w:szCs w:val="24"/>
+        </w:rPr>
+        <w:t>.</w:t>
+      </w:r>
+    </w:p>
+    <w:p>
+      <w:pPr>
+        <w:pStyle w:val="ListParagraph"/>
+        <w:numPr>
+          <w:ilvl w:val="0"/>
+          <w:numId w:val="19"/>
+        </w:numPr>
+      </w:pPr>
+      <w:r>
+        <w:rPr>
+          <w:rFonts w:ascii="Times New Roman" w:hAnsi="Times New Roman" w:cs="Times New Roman"/>
+          <w:sz w:val="24"/>
+          <w:szCs w:val="24"/>
+        </w:rPr>
+        <w:t>Controller can unsubscribe a user</w:t>
+      </w:r>
+      <w:r>
+        <w:rPr>
+          <w:rFonts w:ascii="Times New Roman" w:hAnsi="Times New Roman" w:cs="Times New Roman"/>
+          <w:sz w:val="24"/>
+          <w:szCs w:val="24"/>
+        </w:rPr>
+        <w:t>.</w:t>
+      </w:r>
+    </w:p>
+    <w:p>
+      <w:pPr>
+        <w:pStyle w:val="ListParagraph"/>
+        <w:numPr>
+          <w:ilvl w:val="0"/>
+          <w:numId w:val="19"/>
+        </w:numPr>
+      </w:pPr>
+      <w:r>
+        <w:rPr>
+          <w:rFonts w:ascii="Times New Roman" w:hAnsi="Times New Roman" w:cs="Times New Roman"/>
+          <w:sz w:val="24"/>
+          <w:szCs w:val="24"/>
+        </w:rPr>
+        <w:t>Controller prevents all communication with unsubscribed user.</w:t>
+      </w:r>
+    </w:p>
+    <w:p>
+      <w:pPr>
+        <w:pStyle w:val="ListParagraph"/>
+        <w:numPr>
+          <w:ilvl w:val="0"/>
+          <w:numId w:val="19"/>
+        </w:numPr>
+      </w:pPr>
+      <w:r>
+        <w:rPr>
+          <w:rFonts w:ascii="Times New Roman" w:hAnsi="Times New Roman" w:cs="Times New Roman"/>
+          <w:sz w:val="24"/>
+          <w:szCs w:val="24"/>
+        </w:rPr>
+        <w:t>Co</w:t>
+      </w:r>
+      <w:r>
+        <w:rPr>
+          <w:rFonts w:ascii="Times New Roman" w:hAnsi="Times New Roman" w:cs="Times New Roman"/>
+          <w:sz w:val="24"/>
+          <w:szCs w:val="24"/>
+        </w:rPr>
+        <w:t>ntroller can resubscribe a user.</w:t>
+      </w:r>
+    </w:p>
+    <w:p>
+      <w:pPr>
+        <w:pStyle w:val="ListParagraph"/>
+        <w:numPr>
+          <w:ilvl w:val="0"/>
+          <w:numId w:val="19"/>
+        </w:numPr>
+      </w:pPr>
+      <w:r>
+        <w:rPr>
+          <w:rFonts w:ascii="Times New Roman" w:hAnsi="Times New Roman" w:cs="Times New Roman"/>
+          <w:sz w:val="24"/>
+          <w:szCs w:val="24"/>
+        </w:rPr>
+        <w:t>Controller can report user</w:t>
+      </w:r>
+      <w:r>
+        <w:rPr>
+          <w:rFonts w:ascii="Times New Roman" w:hAnsi="Times New Roman" w:cs="Times New Roman"/>
+          <w:sz w:val="24"/>
+          <w:szCs w:val="24"/>
+        </w:rPr>
+        <w:t>’</w:t>
+      </w:r>
+      <w:r>
+        <w:rPr>
+          <w:rFonts w:ascii="Times New Roman" w:hAnsi="Times New Roman" w:cs="Times New Roman"/>
+          <w:sz w:val="24"/>
+          <w:szCs w:val="24"/>
+        </w:rPr>
+        <w:t>s current debts</w:t>
+      </w:r>
+      <w:r>
+        <w:rPr>
+          <w:rFonts w:ascii="Times New Roman" w:hAnsi="Times New Roman" w:cs="Times New Roman"/>
+          <w:sz w:val="24"/>
+          <w:szCs w:val="24"/>
+        </w:rPr>
+        <w:t>.</w:t>
+      </w:r>
+    </w:p>
+    <w:p>
+      <w:pPr>
+        <w:pStyle w:val="ListParagraph"/>
+        <w:numPr>
+          <w:ilvl w:val="0"/>
+          <w:numId w:val="19"/>
+        </w:numPr>
+      </w:pPr>
+      <w:r>
+        <w:rPr>
+          <w:rFonts w:ascii="Times New Roman" w:hAnsi="Times New Roman" w:cs="Times New Roman"/>
+          <w:sz w:val="24"/>
+          <w:szCs w:val="24"/>
+        </w:rPr>
+        <w:t>Controller can issue a new bill</w:t>
+      </w:r>
+      <w:r>
+        <w:rPr>
+          <w:rFonts w:ascii="Times New Roman" w:hAnsi="Times New Roman" w:cs="Times New Roman"/>
+          <w:sz w:val="24"/>
+          <w:szCs w:val="24"/>
+        </w:rPr>
+        <w:t>.</w:t>
+      </w:r>
+    </w:p>
+    <w:p>
+      <w:pPr>
+        <w:pStyle w:val="ListParagraph"/>
+        <w:numPr>
+          <w:ilvl w:val="1"/>
+          <w:numId w:val="19"/>
+        </w:numPr>
+      </w:pPr>
+      <w:r>
+        <w:rPr>
+          <w:rFonts w:ascii="Times New Roman" w:hAnsi="Times New Roman" w:cs="Times New Roman"/>
+          <w:sz w:val="24"/>
+          <w:szCs w:val="24"/>
+        </w:rPr>
+        <w:t>  Controller can reject a bill with an invalid identifier</w:t>
+      </w:r>
+      <w:r>
+        <w:rPr>
+          <w:rFonts w:ascii="Times New Roman" w:hAnsi="Times New Roman" w:cs="Times New Roman"/>
+          <w:sz w:val="24"/>
+          <w:szCs w:val="24"/>
+        </w:rPr>
+        <w:t>.</w:t>
+      </w:r>
+    </w:p>
+    <w:p>
+      <w:pPr>
+        <w:pStyle w:val="ListParagraph"/>
+        <w:numPr>
+          <w:ilvl w:val="0"/>
+          <w:numId w:val="19"/>
+        </w:numPr>
+      </w:pPr>
+      <w:r>
+        <w:rPr>
+          <w:rFonts w:ascii="Times New Roman" w:hAnsi="Times New Roman" w:cs="Times New Roman"/>
+          <w:sz w:val="24"/>
+          <w:szCs w:val="24"/>
+        </w:rPr>
+        <w:t>Controller can accept a bill</w:t>
+      </w:r>
+      <w:r>
+        <w:rPr>
+          <w:rFonts w:ascii="Times New Roman" w:hAnsi="Times New Roman" w:cs="Times New Roman"/>
+          <w:sz w:val="24"/>
+          <w:szCs w:val="24"/>
+        </w:rPr>
+        <w:t>.</w:t>
+      </w:r>
+    </w:p>
+    <w:p>
+      <w:pPr>
+        <w:pStyle w:val="ListParagraph"/>
+        <w:numPr>
+          <w:ilvl w:val="0"/>
+          <w:numId w:val="19"/>
+        </w:numPr>
+      </w:pPr>
+      <w:r>
+        <w:rPr>
+          <w:rFonts w:ascii="Times New Roman" w:hAnsi="Times New Roman" w:cs="Times New Roman"/>
+          <w:sz w:val="24"/>
+          <w:szCs w:val="24"/>
+        </w:rPr>
+        <w:t>Controller can accept a new nickname</w:t>
+      </w:r>
+      <w:r>
+        <w:rPr>
+          <w:rFonts w:ascii="Times New Roman" w:hAnsi="Times New Roman" w:cs="Times New Roman"/>
+          <w:sz w:val="24"/>
+          <w:szCs w:val="24"/>
+        </w:rPr>
+        <w:t>.</w:t>
+      </w:r>
+    </w:p>
+    <w:p>
+      <w:pPr>
+        <w:pStyle w:val="ListParagraph"/>
+        <w:numPr>
+          <w:ilvl w:val="0"/>
+          <w:numId w:val="19"/>
+        </w:numPr>
+      </w:pPr>
+      <w:r>
+        <w:rPr>
+          <w:rFonts w:ascii="Times New Roman" w:hAnsi="Times New Roman" w:cs="Times New Roman"/>
+          <w:sz w:val="24"/>
+          <w:szCs w:val="24"/>
+        </w:rPr>
+        <w:t>Controller can reset a nickname</w:t>
+      </w:r>
+      <w:r>
+        <w:rPr>
+          <w:rFonts w:ascii="Times New Roman" w:hAnsi="Times New Roman" w:cs="Times New Roman"/>
+          <w:sz w:val="24"/>
+          <w:szCs w:val="24"/>
+        </w:rPr>
+        <w:t>.</w:t>
+      </w:r>
+    </w:p>
+    <w:p>
+      <w:pPr>
+        <w:pStyle w:val="ListParagraph"/>
+        <w:numPr>
+          <w:ilvl w:val="0"/>
+          <w:numId w:val="19"/>
+        </w:numPr>
+      </w:pPr>
+      <w:r>
+        <w:rPr>
+          <w:rFonts w:ascii="Times New Roman" w:hAnsi="Times New Roman" w:cs="Times New Roman"/>
+          <w:sz w:val="24"/>
+          <w:szCs w:val="24"/>
+        </w:rPr>
+        <w:t xml:space="preserve"> Check that code complies with Java coding conventions</w:t>
+      </w:r>
+      <w:r>
+        <w:rPr>
+          <w:rFonts w:ascii="Times New Roman" w:hAnsi="Times New Roman" w:cs="Times New Roman"/>
+          <w:sz w:val="24"/>
+          <w:szCs w:val="24"/>
+        </w:rPr>
+        <w:t>.</w:t>
+      </w:r>
+    </w:p>
+    <w:p>
+      <w:pPr>
+        <w:pStyle w:val="ListParagraph"/>
+        <w:numPr>
+          <w:ilvl w:val="0"/>
+          <w:numId w:val="19"/>
+        </w:numPr>
+      </w:pPr>
+      <w:r>
+        <w:rPr>
+          <w:rFonts w:ascii="Times New Roman" w:hAnsi="Times New Roman" w:cs="Times New Roman"/>
+          <w:sz w:val="24"/>
+          <w:szCs w:val="24"/>
+        </w:rPr>
+        <w:t>Check for appropriate code comments (is code's behavior clear).</w:t>
+      </w:r>
+    </w:p>
+    <w:p>
+      <w:pPr>
+        <w:pStyle w:val="ListParagraph"/>
+        <w:numPr>
+          <w:ilvl w:val="0"/>
+          <w:numId w:val="19"/>
+        </w:numPr>
+      </w:pPr>
+      <w:r>
+        <w:rPr>
+          <w:rFonts w:ascii="Times New Roman" w:hAnsi="Times New Roman" w:cs="Times New Roman"/>
+          <w:sz w:val="24"/>
+          <w:szCs w:val="24"/>
+        </w:rPr>
+        <w:t>Check for appropriate code factorization into atomic parts.</w:t>
+      </w:r>
+    </w:p>
+    <w:p>
+      <w:pPr>
+        <w:pStyle w:val="Heading1"/>
         <w:rPr>
           <w:sz w:val="44"/>
           <w:szCs w:val="44"/>
         </w:rPr>
-        <w:t xml:space="preserve">5. </w:t>
-      </w:r>
+      </w:pPr>
       <w:r>
         <w:rPr>
           <w:sz w:val="44"/>
           <w:szCs w:val="44"/>
         </w:rPr>
+        <w:lastRenderedPageBreak/>
+        <w:t xml:space="preserve">5. </w:t>
+      </w:r>
+      <w:r>
+        <w:rPr>
+          <w:sz w:val="44"/>
+          <w:szCs w:val="44"/>
+        </w:rPr>
         <w:t>Security</w:t>
       </w:r>
     </w:p>
@@ -2047,7 +2427,6 @@
           <w:sz w:val="24"/>
           <w:szCs w:val="24"/>
         </w:rPr>
-        <w:lastRenderedPageBreak/>
         <w:t>The Text UI:</w:t>
       </w:r>
       <w:r>
@@ -2265,7 +2644,7 @@
             <w:rPr>
               <w:noProof/>
             </w:rPr>
-            <w:t>3</w:t>
+            <w:t>2</w:t>
           </w:r>
         </w:fldSimple>
       </w:p>
@@ -2483,6 +2862,92 @@
     </w:lvl>
   </w:abstractNum>
   <w:abstractNum w:abstractNumId="2">
+    <w:nsid w:val="134905CA"/>
+    <w:multiLevelType w:val="hybridMultilevel"/>
+    <w:tmpl w:val="75BE932E"/>
+    <w:lvl w:ilvl="0" w:tplc="0409000F">
+      <w:start w:val="1"/>
+      <w:numFmt w:val="decimal"/>
+      <w:lvlText w:val="%1."/>
+      <w:lvlJc w:val="left"/>
+      <w:pPr>
+        <w:ind w:left="1440" w:hanging="360"/>
+      </w:pPr>
+    </w:lvl>
+    <w:lvl w:ilvl="1" w:tplc="04090019" w:tentative="1">
+      <w:start w:val="1"/>
+      <w:numFmt w:val="lowerLetter"/>
+      <w:lvlText w:val="%2."/>
+      <w:lvlJc w:val="left"/>
+      <w:pPr>
+        <w:ind w:left="2160" w:hanging="360"/>
+      </w:pPr>
+    </w:lvl>
+    <w:lvl w:ilvl="2" w:tplc="0409001B" w:tentative="1">
+      <w:start w:val="1"/>
+      <w:numFmt w:val="lowerRoman"/>
+      <w:lvlText w:val="%3."/>
+      <w:lvlJc w:val="right"/>
+      <w:pPr>
+        <w:ind w:left="2880" w:hanging="180"/>
+      </w:pPr>
+    </w:lvl>
+    <w:lvl w:ilvl="3" w:tplc="0409000F" w:tentative="1">
+      <w:start w:val="1"/>
+      <w:numFmt w:val="decimal"/>
+      <w:lvlText w:val="%4."/>
+      <w:lvlJc w:val="left"/>
+      <w:pPr>
+        <w:ind w:left="3600" w:hanging="360"/>
+      </w:pPr>
+    </w:lvl>
+    <w:lvl w:ilvl="4" w:tplc="04090019" w:tentative="1">
+      <w:start w:val="1"/>
+      <w:numFmt w:val="lowerLetter"/>
+      <w:lvlText w:val="%5."/>
+      <w:lvlJc w:val="left"/>
+      <w:pPr>
+        <w:ind w:left="4320" w:hanging="360"/>
+      </w:pPr>
+    </w:lvl>
+    <w:lvl w:ilvl="5" w:tplc="0409001B" w:tentative="1">
+      <w:start w:val="1"/>
+      <w:numFmt w:val="lowerRoman"/>
+      <w:lvlText w:val="%6."/>
+      <w:lvlJc w:val="right"/>
+      <w:pPr>
+        <w:ind w:left="5040" w:hanging="180"/>
+      </w:pPr>
+    </w:lvl>
+    <w:lvl w:ilvl="6" w:tplc="0409000F" w:tentative="1">
+      <w:start w:val="1"/>
+      <w:numFmt w:val="decimal"/>
+      <w:lvlText w:val="%7."/>
+      <w:lvlJc w:val="left"/>
+      <w:pPr>
+        <w:ind w:left="5760" w:hanging="360"/>
+      </w:pPr>
+    </w:lvl>
+    <w:lvl w:ilvl="7" w:tplc="04090019" w:tentative="1">
+      <w:start w:val="1"/>
+      <w:numFmt w:val="lowerLetter"/>
+      <w:lvlText w:val="%8."/>
+      <w:lvlJc w:val="left"/>
+      <w:pPr>
+        <w:ind w:left="6480" w:hanging="360"/>
+      </w:pPr>
+    </w:lvl>
+    <w:lvl w:ilvl="8" w:tplc="0409001B" w:tentative="1">
+      <w:start w:val="1"/>
+      <w:numFmt w:val="lowerRoman"/>
+      <w:lvlText w:val="%9."/>
+      <w:lvlJc w:val="right"/>
+      <w:pPr>
+        <w:ind w:left="7200" w:hanging="180"/>
+      </w:pPr>
+    </w:lvl>
+  </w:abstractNum>
+  <w:abstractNum w:abstractNumId="3">
     <w:nsid w:val="140654F8"/>
     <w:multiLevelType w:val="hybridMultilevel"/>
     <w:tmpl w:val="9C54E290"/>
@@ -2574,7 +3039,7 @@
       </w:pPr>
     </w:lvl>
   </w:abstractNum>
-  <w:abstractNum w:abstractNumId="3">
+  <w:abstractNum w:abstractNumId="4">
     <w:nsid w:val="1B6241C3"/>
     <w:multiLevelType w:val="hybridMultilevel"/>
     <w:tmpl w:val="2B9A00A0"/>
@@ -2660,7 +3125,93 @@
       </w:pPr>
     </w:lvl>
   </w:abstractNum>
-  <w:abstractNum w:abstractNumId="4">
+  <w:abstractNum w:abstractNumId="5">
+    <w:nsid w:val="1BEA18FF"/>
+    <w:multiLevelType w:val="hybridMultilevel"/>
+    <w:tmpl w:val="33EC5C3C"/>
+    <w:lvl w:ilvl="0" w:tplc="0409000F">
+      <w:start w:val="1"/>
+      <w:numFmt w:val="decimal"/>
+      <w:lvlText w:val="%1."/>
+      <w:lvlJc w:val="left"/>
+      <w:pPr>
+        <w:ind w:left="720" w:hanging="360"/>
+      </w:pPr>
+    </w:lvl>
+    <w:lvl w:ilvl="1" w:tplc="04090019" w:tentative="1">
+      <w:start w:val="1"/>
+      <w:numFmt w:val="lowerLetter"/>
+      <w:lvlText w:val="%2."/>
+      <w:lvlJc w:val="left"/>
+      <w:pPr>
+        <w:ind w:left="1440" w:hanging="360"/>
+      </w:pPr>
+    </w:lvl>
+    <w:lvl w:ilvl="2" w:tplc="0409001B" w:tentative="1">
+      <w:start w:val="1"/>
+      <w:numFmt w:val="lowerRoman"/>
+      <w:lvlText w:val="%3."/>
+      <w:lvlJc w:val="right"/>
+      <w:pPr>
+        <w:ind w:left="2160" w:hanging="180"/>
+      </w:pPr>
+    </w:lvl>
+    <w:lvl w:ilvl="3" w:tplc="0409000F" w:tentative="1">
+      <w:start w:val="1"/>
+      <w:numFmt w:val="decimal"/>
+      <w:lvlText w:val="%4."/>
+      <w:lvlJc w:val="left"/>
+      <w:pPr>
+        <w:ind w:left="2880" w:hanging="360"/>
+      </w:pPr>
+    </w:lvl>
+    <w:lvl w:ilvl="4" w:tplc="04090019" w:tentative="1">
+      <w:start w:val="1"/>
+      <w:numFmt w:val="lowerLetter"/>
+      <w:lvlText w:val="%5."/>
+      <w:lvlJc w:val="left"/>
+      <w:pPr>
+        <w:ind w:left="3600" w:hanging="360"/>
+      </w:pPr>
+    </w:lvl>
+    <w:lvl w:ilvl="5" w:tplc="0409001B" w:tentative="1">
+      <w:start w:val="1"/>
+      <w:numFmt w:val="lowerRoman"/>
+      <w:lvlText w:val="%6."/>
+      <w:lvlJc w:val="right"/>
+      <w:pPr>
+        <w:ind w:left="4320" w:hanging="180"/>
+      </w:pPr>
+    </w:lvl>
+    <w:lvl w:ilvl="6" w:tplc="0409000F" w:tentative="1">
+      <w:start w:val="1"/>
+      <w:numFmt w:val="decimal"/>
+      <w:lvlText w:val="%7."/>
+      <w:lvlJc w:val="left"/>
+      <w:pPr>
+        <w:ind w:left="5040" w:hanging="360"/>
+      </w:pPr>
+    </w:lvl>
+    <w:lvl w:ilvl="7" w:tplc="04090019" w:tentative="1">
+      <w:start w:val="1"/>
+      <w:numFmt w:val="lowerLetter"/>
+      <w:lvlText w:val="%8."/>
+      <w:lvlJc w:val="left"/>
+      <w:pPr>
+        <w:ind w:left="5760" w:hanging="360"/>
+      </w:pPr>
+    </w:lvl>
+    <w:lvl w:ilvl="8" w:tplc="0409001B" w:tentative="1">
+      <w:start w:val="1"/>
+      <w:numFmt w:val="lowerRoman"/>
+      <w:lvlText w:val="%9."/>
+      <w:lvlJc w:val="right"/>
+      <w:pPr>
+        <w:ind w:left="6480" w:hanging="180"/>
+      </w:pPr>
+    </w:lvl>
+  </w:abstractNum>
+  <w:abstractNum w:abstractNumId="6">
     <w:nsid w:val="1C4B0E65"/>
     <w:multiLevelType w:val="hybridMultilevel"/>
     <w:tmpl w:val="F1F00FD4"/>
@@ -2746,7 +3297,7 @@
       </w:pPr>
     </w:lvl>
   </w:abstractNum>
-  <w:abstractNum w:abstractNumId="5">
+  <w:abstractNum w:abstractNumId="7">
     <w:nsid w:val="29376A89"/>
     <w:multiLevelType w:val="hybridMultilevel"/>
     <w:tmpl w:val="D51C2628"/>
@@ -2832,7 +3383,97 @@
       </w:pPr>
     </w:lvl>
   </w:abstractNum>
-  <w:abstractNum w:abstractNumId="6">
+  <w:abstractNum w:abstractNumId="8">
+    <w:nsid w:val="2EEA74E7"/>
+    <w:multiLevelType w:val="hybridMultilevel"/>
+    <w:tmpl w:val="C93A43E8"/>
+    <w:lvl w:ilvl="0" w:tplc="E5185C34">
+      <w:start w:val="1"/>
+      <w:numFmt w:val="decimal"/>
+      <w:lvlText w:val="%1."/>
+      <w:lvlJc w:val="left"/>
+      <w:pPr>
+        <w:ind w:left="1584" w:hanging="360"/>
+      </w:pPr>
+      <w:rPr>
+        <w:rFonts w:ascii="Times New Roman" w:hAnsi="Times New Roman" w:cs="Times New Roman" w:hint="default"/>
+        <w:sz w:val="24"/>
+      </w:rPr>
+    </w:lvl>
+    <w:lvl w:ilvl="1" w:tplc="04090019">
+      <w:start w:val="1"/>
+      <w:numFmt w:val="lowerLetter"/>
+      <w:lvlText w:val="%2."/>
+      <w:lvlJc w:val="left"/>
+      <w:pPr>
+        <w:ind w:left="2304" w:hanging="360"/>
+      </w:pPr>
+    </w:lvl>
+    <w:lvl w:ilvl="2" w:tplc="0409001B" w:tentative="1">
+      <w:start w:val="1"/>
+      <w:numFmt w:val="lowerRoman"/>
+      <w:lvlText w:val="%3."/>
+      <w:lvlJc w:val="right"/>
+      <w:pPr>
+        <w:ind w:left="3024" w:hanging="180"/>
+      </w:pPr>
+    </w:lvl>
+    <w:lvl w:ilvl="3" w:tplc="0409000F" w:tentative="1">
+      <w:start w:val="1"/>
+      <w:numFmt w:val="decimal"/>
+      <w:lvlText w:val="%4."/>
+      <w:lvlJc w:val="left"/>
+      <w:pPr>
+        <w:ind w:left="3744" w:hanging="360"/>
+      </w:pPr>
+    </w:lvl>
+    <w:lvl w:ilvl="4" w:tplc="04090019" w:tentative="1">
+      <w:start w:val="1"/>
+      <w:numFmt w:val="lowerLetter"/>
+      <w:lvlText w:val="%5."/>
+      <w:lvlJc w:val="left"/>
+      <w:pPr>
+        <w:ind w:left="4464" w:hanging="360"/>
+      </w:pPr>
+    </w:lvl>
+    <w:lvl w:ilvl="5" w:tplc="0409001B" w:tentative="1">
+      <w:start w:val="1"/>
+      <w:numFmt w:val="lowerRoman"/>
+      <w:lvlText w:val="%6."/>
+      <w:lvlJc w:val="right"/>
+      <w:pPr>
+        <w:ind w:left="5184" w:hanging="180"/>
+      </w:pPr>
+    </w:lvl>
+    <w:lvl w:ilvl="6" w:tplc="0409000F" w:tentative="1">
+      <w:start w:val="1"/>
+      <w:numFmt w:val="decimal"/>
+      <w:lvlText w:val="%7."/>
+      <w:lvlJc w:val="left"/>
+      <w:pPr>
+        <w:ind w:left="5904" w:hanging="360"/>
+      </w:pPr>
+    </w:lvl>
+    <w:lvl w:ilvl="7" w:tplc="04090019" w:tentative="1">
+      <w:start w:val="1"/>
+      <w:numFmt w:val="lowerLetter"/>
+      <w:lvlText w:val="%8."/>
+      <w:lvlJc w:val="left"/>
+      <w:pPr>
+        <w:ind w:left="6624" w:hanging="360"/>
+      </w:pPr>
+    </w:lvl>
+    <w:lvl w:ilvl="8" w:tplc="0409001B" w:tentative="1">
+      <w:start w:val="1"/>
+      <w:numFmt w:val="lowerRoman"/>
+      <w:lvlText w:val="%9."/>
+      <w:lvlJc w:val="right"/>
+      <w:pPr>
+        <w:ind w:left="7344" w:hanging="180"/>
+      </w:pPr>
+    </w:lvl>
+  </w:abstractNum>
+  <w:abstractNum w:abstractNumId="9">
     <w:nsid w:val="3CB3693E"/>
     <w:multiLevelType w:val="multilevel"/>
     <w:tmpl w:val="801A080E"/>
@@ -2945,7 +3586,7 @@
       </w:rPr>
     </w:lvl>
   </w:abstractNum>
-  <w:abstractNum w:abstractNumId="7">
+  <w:abstractNum w:abstractNumId="10">
     <w:nsid w:val="43FB3B08"/>
     <w:multiLevelType w:val="multilevel"/>
     <w:tmpl w:val="801A080E"/>
@@ -3058,7 +3699,7 @@
       </w:rPr>
     </w:lvl>
   </w:abstractNum>
-  <w:abstractNum w:abstractNumId="8">
+  <w:abstractNum w:abstractNumId="11">
     <w:nsid w:val="4B250777"/>
     <w:multiLevelType w:val="hybridMultilevel"/>
     <w:tmpl w:val="B73C2F14"/>
@@ -3144,7 +3785,179 @@
       </w:pPr>
     </w:lvl>
   </w:abstractNum>
-  <w:abstractNum w:abstractNumId="9">
+  <w:abstractNum w:abstractNumId="12">
+    <w:nsid w:val="4F1408DB"/>
+    <w:multiLevelType w:val="multilevel"/>
+    <w:tmpl w:val="0409001F"/>
+    <w:lvl w:ilvl="0">
+      <w:start w:val="1"/>
+      <w:numFmt w:val="decimal"/>
+      <w:lvlText w:val="%1."/>
+      <w:lvlJc w:val="left"/>
+      <w:pPr>
+        <w:ind w:left="360" w:hanging="360"/>
+      </w:pPr>
+    </w:lvl>
+    <w:lvl w:ilvl="1">
+      <w:start w:val="1"/>
+      <w:numFmt w:val="decimal"/>
+      <w:lvlText w:val="%1.%2."/>
+      <w:lvlJc w:val="left"/>
+      <w:pPr>
+        <w:ind w:left="792" w:hanging="432"/>
+      </w:pPr>
+    </w:lvl>
+    <w:lvl w:ilvl="2">
+      <w:start w:val="1"/>
+      <w:numFmt w:val="decimal"/>
+      <w:lvlText w:val="%1.%2.%3."/>
+      <w:lvlJc w:val="left"/>
+      <w:pPr>
+        <w:ind w:left="1224" w:hanging="504"/>
+      </w:pPr>
+    </w:lvl>
+    <w:lvl w:ilvl="3">
+      <w:start w:val="1"/>
+      <w:numFmt w:val="decimal"/>
+      <w:lvlText w:val="%1.%2.%3.%4."/>
+      <w:lvlJc w:val="left"/>
+      <w:pPr>
+        <w:ind w:left="1728" w:hanging="648"/>
+      </w:pPr>
+    </w:lvl>
+    <w:lvl w:ilvl="4">
+      <w:start w:val="1"/>
+      <w:numFmt w:val="decimal"/>
+      <w:lvlText w:val="%1.%2.%3.%4.%5."/>
+      <w:lvlJc w:val="left"/>
+      <w:pPr>
+        <w:ind w:left="2232" w:hanging="792"/>
+      </w:pPr>
+    </w:lvl>
+    <w:lvl w:ilvl="5">
+      <w:start w:val="1"/>
+      <w:numFmt w:val="decimal"/>
+      <w:lvlText w:val="%1.%2.%3.%4.%5.%6."/>
+      <w:lvlJc w:val="left"/>
+      <w:pPr>
+        <w:ind w:left="2736" w:hanging="936"/>
+      </w:pPr>
+    </w:lvl>
+    <w:lvl w:ilvl="6">
+      <w:start w:val="1"/>
+      <w:numFmt w:val="decimal"/>
+      <w:lvlText w:val="%1.%2.%3.%4.%5.%6.%7."/>
+      <w:lvlJc w:val="left"/>
+      <w:pPr>
+        <w:ind w:left="3240" w:hanging="1080"/>
+      </w:pPr>
+    </w:lvl>
+    <w:lvl w:ilvl="7">
+      <w:start w:val="1"/>
+      <w:numFmt w:val="decimal"/>
+      <w:lvlText w:val="%1.%2.%3.%4.%5.%6.%7.%8."/>
+      <w:lvlJc w:val="left"/>
+      <w:pPr>
+        <w:ind w:left="3744" w:hanging="1224"/>
+      </w:pPr>
+    </w:lvl>
+    <w:lvl w:ilvl="8">
+      <w:start w:val="1"/>
+      <w:numFmt w:val="decimal"/>
+      <w:lvlText w:val="%1.%2.%3.%4.%5.%6.%7.%8.%9."/>
+      <w:lvlJc w:val="left"/>
+      <w:pPr>
+        <w:ind w:left="4320" w:hanging="1440"/>
+      </w:pPr>
+    </w:lvl>
+  </w:abstractNum>
+  <w:abstractNum w:abstractNumId="13">
+    <w:nsid w:val="5E826EB4"/>
+    <w:multiLevelType w:val="hybridMultilevel"/>
+    <w:tmpl w:val="7E9E11E4"/>
+    <w:lvl w:ilvl="0" w:tplc="0409000F">
+      <w:start w:val="1"/>
+      <w:numFmt w:val="decimal"/>
+      <w:lvlText w:val="%1."/>
+      <w:lvlJc w:val="left"/>
+      <w:pPr>
+        <w:ind w:left="1440" w:hanging="360"/>
+      </w:pPr>
+    </w:lvl>
+    <w:lvl w:ilvl="1" w:tplc="04090019" w:tentative="1">
+      <w:start w:val="1"/>
+      <w:numFmt w:val="lowerLetter"/>
+      <w:lvlText w:val="%2."/>
+      <w:lvlJc w:val="left"/>
+      <w:pPr>
+        <w:ind w:left="2160" w:hanging="360"/>
+      </w:pPr>
+    </w:lvl>
+    <w:lvl w:ilvl="2" w:tplc="0409001B" w:tentative="1">
+      <w:start w:val="1"/>
+      <w:numFmt w:val="lowerRoman"/>
+      <w:lvlText w:val="%3."/>
+      <w:lvlJc w:val="right"/>
+      <w:pPr>
+        <w:ind w:left="2880" w:hanging="180"/>
+      </w:pPr>
+    </w:lvl>
+    <w:lvl w:ilvl="3" w:tplc="0409000F" w:tentative="1">
+      <w:start w:val="1"/>
+      <w:numFmt w:val="decimal"/>
+      <w:lvlText w:val="%4."/>
+      <w:lvlJc w:val="left"/>
+      <w:pPr>
+        <w:ind w:left="3600" w:hanging="360"/>
+      </w:pPr>
+    </w:lvl>
+    <w:lvl w:ilvl="4" w:tplc="04090019" w:tentative="1">
+      <w:start w:val="1"/>
+      <w:numFmt w:val="lowerLetter"/>
+      <w:lvlText w:val="%5."/>
+      <w:lvlJc w:val="left"/>
+      <w:pPr>
+        <w:ind w:left="4320" w:hanging="360"/>
+      </w:pPr>
+    </w:lvl>
+    <w:lvl w:ilvl="5" w:tplc="0409001B" w:tentative="1">
+      <w:start w:val="1"/>
+      <w:numFmt w:val="lowerRoman"/>
+      <w:lvlText w:val="%6."/>
+      <w:lvlJc w:val="right"/>
+      <w:pPr>
+        <w:ind w:left="5040" w:hanging="180"/>
+      </w:pPr>
+    </w:lvl>
+    <w:lvl w:ilvl="6" w:tplc="0409000F" w:tentative="1">
+      <w:start w:val="1"/>
+      <w:numFmt w:val="decimal"/>
+      <w:lvlText w:val="%7."/>
+      <w:lvlJc w:val="left"/>
+      <w:pPr>
+        <w:ind w:left="5760" w:hanging="360"/>
+      </w:pPr>
+    </w:lvl>
+    <w:lvl w:ilvl="7" w:tplc="04090019" w:tentative="1">
+      <w:start w:val="1"/>
+      <w:numFmt w:val="lowerLetter"/>
+      <w:lvlText w:val="%8."/>
+      <w:lvlJc w:val="left"/>
+      <w:pPr>
+        <w:ind w:left="6480" w:hanging="360"/>
+      </w:pPr>
+    </w:lvl>
+    <w:lvl w:ilvl="8" w:tplc="0409001B" w:tentative="1">
+      <w:start w:val="1"/>
+      <w:numFmt w:val="lowerRoman"/>
+      <w:lvlText w:val="%9."/>
+      <w:lvlJc w:val="right"/>
+      <w:pPr>
+        <w:ind w:left="7200" w:hanging="180"/>
+      </w:pPr>
+    </w:lvl>
+  </w:abstractNum>
+  <w:abstractNum w:abstractNumId="14">
     <w:nsid w:val="67684497"/>
     <w:multiLevelType w:val="hybridMultilevel"/>
     <w:tmpl w:val="0ECE3FB2"/>
@@ -3230,7 +4043,7 @@
       </w:pPr>
     </w:lvl>
   </w:abstractNum>
-  <w:abstractNum w:abstractNumId="10">
+  <w:abstractNum w:abstractNumId="15">
     <w:nsid w:val="69065719"/>
     <w:multiLevelType w:val="multilevel"/>
     <w:tmpl w:val="801A080E"/>
@@ -3343,7 +4156,7 @@
       </w:rPr>
     </w:lvl>
   </w:abstractNum>
-  <w:abstractNum w:abstractNumId="11">
+  <w:abstractNum w:abstractNumId="16">
     <w:nsid w:val="7B9E3B59"/>
     <w:multiLevelType w:val="hybridMultilevel"/>
     <w:tmpl w:val="1C764E52"/>
@@ -3429,7 +4242,7 @@
       </w:pPr>
     </w:lvl>
   </w:abstractNum>
-  <w:abstractNum w:abstractNumId="12">
+  <w:abstractNum w:abstractNumId="17">
     <w:nsid w:val="7C297288"/>
     <w:multiLevelType w:val="hybridMultilevel"/>
     <w:tmpl w:val="17D8FFCC"/>
@@ -3518,7 +4331,7 @@
       </w:pPr>
     </w:lvl>
   </w:abstractNum>
-  <w:abstractNum w:abstractNumId="13">
+  <w:abstractNum w:abstractNumId="18">
     <w:nsid w:val="7E013FE7"/>
     <w:multiLevelType w:val="multilevel"/>
     <w:tmpl w:val="0409001D"/>
@@ -3608,43 +4421,58 @@
     <w:abstractNumId w:val="1"/>
   </w:num>
   <w:num w:numId="2">
-    <w:abstractNumId w:val="2"/>
+    <w:abstractNumId w:val="3"/>
   </w:num>
   <w:num w:numId="3">
-    <w:abstractNumId w:val="8"/>
+    <w:abstractNumId w:val="11"/>
   </w:num>
   <w:num w:numId="4">
+    <w:abstractNumId w:val="6"/>
+  </w:num>
+  <w:num w:numId="5">
+    <w:abstractNumId w:val="9"/>
+  </w:num>
+  <w:num w:numId="6">
     <w:abstractNumId w:val="4"/>
   </w:num>
-  <w:num w:numId="5">
-    <w:abstractNumId w:val="6"/>
-  </w:num>
-  <w:num w:numId="6">
-    <w:abstractNumId w:val="3"/>
-  </w:num>
   <w:num w:numId="7">
-    <w:abstractNumId w:val="11"/>
+    <w:abstractNumId w:val="16"/>
   </w:num>
   <w:num w:numId="8">
-    <w:abstractNumId w:val="9"/>
+    <w:abstractNumId w:val="14"/>
   </w:num>
   <w:num w:numId="9">
-    <w:abstractNumId w:val="12"/>
+    <w:abstractNumId w:val="17"/>
   </w:num>
   <w:num w:numId="10">
-    <w:abstractNumId w:val="5"/>
+    <w:abstractNumId w:val="7"/>
   </w:num>
   <w:num w:numId="11">
-    <w:abstractNumId w:val="7"/>
+    <w:abstractNumId w:val="10"/>
   </w:num>
   <w:num w:numId="12">
-    <w:abstractNumId w:val="10"/>
+    <w:abstractNumId w:val="15"/>
   </w:num>
   <w:num w:numId="13">
-    <w:abstractNumId w:val="13"/>
+    <w:abstractNumId w:val="18"/>
   </w:num>
   <w:num w:numId="14">
     <w:abstractNumId w:val="0"/>
+  </w:num>
+  <w:num w:numId="15">
+    <w:abstractNumId w:val="13"/>
+  </w:num>
+  <w:num w:numId="16">
+    <w:abstractNumId w:val="5"/>
+  </w:num>
+  <w:num w:numId="17">
+    <w:abstractNumId w:val="2"/>
+  </w:num>
+  <w:num w:numId="18">
+    <w:abstractNumId w:val="12"/>
+  </w:num>
+  <w:num w:numId="19">
+    <w:abstractNumId w:val="8"/>
   </w:num>
 </w:numbering>
 </file>
@@ -4553,7 +5381,7 @@
 </file>
 
 <file path=customXml/itemProps1.xml><?xml version="1.0" encoding="utf-8"?>
-<ds:datastoreItem xmlns:ds="http://schemas.openxmlformats.org/officeDocument/2006/customXml" ds:itemID="{4830717D-AB27-4E23-80E8-65DF6569B0A1}">
+<ds:datastoreItem xmlns:ds="http://schemas.openxmlformats.org/officeDocument/2006/customXml" ds:itemID="{7ECB736A-D302-4340-96CD-6523A24112E9}">
   <ds:schemaRefs>
     <ds:schemaRef ds:uri="http://schemas.openxmlformats.org/officeDocument/2006/bibliography"/>
   </ds:schemaRefs>

</xml_diff>

<commit_message>
Second Iteration Plan Done.
</commit_message>
<xml_diff>
--- a/2nd iteration/cheapskates-secondplan.docx
+++ b/2nd iteration/cheapskates-secondplan.docx
@@ -256,7 +256,7 @@
             <v:path o:extrusionok="f" gradientshapeok="t" o:connecttype="rect"/>
             <o:lock v:ext="edit" aspectratio="t"/>
           </v:shapetype>
-          <v:shape id="Picture 1" o:spid="_x0000_s1026" type="#_x0000_t75" alt="https://docs.google.com/File?id=dcdvv2sq_1fq4x6dd5_b" style="position:absolute;margin-left:46.7pt;margin-top:16.85pt;width:375.2pt;height:293pt;z-index:251658240;visibility:visible" wrapcoords="-43 0 -43 21545 21600 21545 21600 0 -43 0">
+          <v:shape id="Picture 1" o:spid="_x0000_s1026" type="#_x0000_t75" alt="https://docs.google.com/File?id=dcdvv2sq_1fq4x6dd5_b" style="position:absolute;margin-left:46.7pt;margin-top:16.85pt;width:375.2pt;height:293pt;z-index:1;visibility:visible" wrapcoords="-43 0 -43 21545 21600 21545 21600 0 -43 0">
             <v:imagedata r:id="rId8" o:title=""/>
             <w10:wrap type="through"/>
           </v:shape>
@@ -390,6 +390,7 @@
           <w:sz w:val="44"/>
           <w:szCs w:val="44"/>
         </w:rPr>
+        <w:lastRenderedPageBreak/>
         <w:t>2. Requirements (UML)</w:t>
       </w:r>
       <w:r>
@@ -416,6 +417,14 @@
           <w:szCs w:val="24"/>
         </w:rPr>
         <w:t xml:space="preserve">   1.  Behavioral diagram</w:t>
+      </w:r>
+      <w:r>
+        <w:rPr>
+          <w:rFonts w:ascii="Times New Roman" w:hAnsi="Times New Roman"/>
+          <w:sz w:val="24"/>
+          <w:szCs w:val="24"/>
+        </w:rPr>
+        <w:t>s</w:t>
       </w:r>
     </w:p>
     <w:p>
@@ -525,6 +534,7 @@
           <w:sz w:val="24"/>
           <w:szCs w:val="24"/>
         </w:rPr>
+        <w:lastRenderedPageBreak/>
         <w:t>2. Structural diagrams</w:t>
       </w:r>
     </w:p>
@@ -544,6 +554,14 @@
           <w:szCs w:val="24"/>
         </w:rPr>
         <w:t xml:space="preserve">     We use a class diagram in Figure 0 to show the structure of our system. </w:t>
+      </w:r>
+      <w:r>
+        <w:rPr>
+          <w:rFonts w:ascii="Times New Roman" w:hAnsi="Times New Roman"/>
+          <w:sz w:val="24"/>
+          <w:szCs w:val="24"/>
+        </w:rPr>
+        <w:t>This is the entire internal structure for MyCheapFriend.</w:t>
       </w:r>
     </w:p>
     <w:p>
@@ -668,87 +686,204 @@
           <w:szCs w:val="24"/>
         </w:rPr>
       </w:pPr>
-    </w:p>
-    <w:p>
-      <w:pPr>
-        <w:jc w:val="both"/>
-        <w:rPr>
-          <w:rFonts w:ascii="Times New Roman" w:hAnsi="Times New Roman"/>
-          <w:sz w:val="24"/>
-          <w:szCs w:val="24"/>
-        </w:rPr>
-      </w:pPr>
-      <w:r>
-        <w:rPr>
-          <w:rFonts w:ascii="Times New Roman" w:hAnsi="Times New Roman"/>
-          <w:sz w:val="24"/>
-          <w:szCs w:val="24"/>
-        </w:rPr>
+      <w:r>
+        <w:rPr>
+          <w:noProof/>
+        </w:rPr>
+        <w:lastRenderedPageBreak/>
         <w:pict>
-          <v:shape id="_x0000_i1028" type="#_x0000_t75" style="width:172.5pt;height:341.25pt">
+          <v:shape id="_x0000_s1041" type="#_x0000_t75" style="position:absolute;left:0;text-align:left;margin-left:309.75pt;margin-top:22.5pt;width:172.5pt;height:341.25pt;z-index:-2" wrapcoords="-94 0 -94 21553 21600 21553 21600 0 -94 0">
             <v:imagedata r:id="rId12" o:title=""/>
+            <w10:wrap type="through"/>
           </v:shape>
         </w:pict>
       </w:r>
       <w:r>
         <w:rPr>
-          <w:rFonts w:ascii="Times New Roman" w:hAnsi="Times New Roman"/>
-          <w:sz w:val="24"/>
-          <w:szCs w:val="24"/>
+          <w:noProof/>
         </w:rPr>
         <w:pict>
-          <v:shape id="_x0000_i1029" type="#_x0000_t75" style="width:290.25pt;height:591.75pt">
+          <v:shape id="_x0000_s1042" type="#_x0000_t75" style="position:absolute;left:0;text-align:left;margin-left:-8.25pt;margin-top:27.75pt;width:285pt;height:581.05pt;z-index:-1" wrapcoords="-56 0 -56 21573 21600 21573 21600 0 -56 0">
             <v:imagedata r:id="rId13" o:title=""/>
+            <w10:wrap type="through"/>
           </v:shape>
         </w:pict>
       </w:r>
-    </w:p>
-    <w:p>
-      <w:pPr>
-        <w:jc w:val="both"/>
-        <w:rPr>
-          <w:rFonts w:ascii="Times New Roman" w:hAnsi="Times New Roman"/>
-          <w:sz w:val="24"/>
-          <w:szCs w:val="24"/>
-        </w:rPr>
-      </w:pPr>
-      <w:r>
-        <w:rPr>
-          <w:rFonts w:ascii="Times New Roman" w:hAnsi="Times New Roman"/>
-          <w:sz w:val="24"/>
-          <w:szCs w:val="24"/>
-        </w:rPr>
-        <w:t xml:space="preserve">                      Figure 1                                                     Figure 2</w:t>
-      </w:r>
-    </w:p>
-    <w:p>
-      <w:pPr>
-        <w:jc w:val="both"/>
-        <w:rPr>
-          <w:rFonts w:ascii="Times New Roman" w:hAnsi="Times New Roman"/>
-          <w:sz w:val="24"/>
-          <w:szCs w:val="24"/>
-        </w:rPr>
-      </w:pPr>
-    </w:p>
-    <w:p>
-      <w:pPr>
-        <w:jc w:val="both"/>
-        <w:rPr>
-          <w:rFonts w:ascii="Times New Roman" w:hAnsi="Times New Roman"/>
-          <w:sz w:val="24"/>
-          <w:szCs w:val="24"/>
-        </w:rPr>
-      </w:pPr>
-      <w:r>
-        <w:rPr>
-          <w:rFonts w:ascii="Times New Roman" w:hAnsi="Times New Roman"/>
-          <w:sz w:val="24"/>
-          <w:szCs w:val="24"/>
+      <w:r>
+        <w:rPr>
+          <w:rFonts w:ascii="Times New Roman" w:hAnsi="Times New Roman"/>
+          <w:sz w:val="24"/>
+          <w:szCs w:val="24"/>
+        </w:rPr>
+        <w:t>Figures 1,2 &amp; 3 are the class diagrams for the data model (persistent entities).</w:t>
+      </w:r>
+    </w:p>
+    <w:p>
+      <w:pPr>
+        <w:ind w:left="2880" w:firstLine="720"/>
+        <w:jc w:val="both"/>
+        <w:rPr>
+          <w:rFonts w:ascii="Times New Roman" w:hAnsi="Times New Roman"/>
+          <w:sz w:val="24"/>
+          <w:szCs w:val="24"/>
+        </w:rPr>
+      </w:pPr>
+      <w:r>
+        <w:rPr>
+          <w:rFonts w:ascii="Times New Roman" w:hAnsi="Times New Roman"/>
+          <w:sz w:val="24"/>
+          <w:szCs w:val="24"/>
+        </w:rPr>
+        <w:t xml:space="preserve">               </w:t>
+      </w:r>
+      <w:r>
+        <w:rPr>
+          <w:rFonts w:ascii="Times New Roman" w:hAnsi="Times New Roman"/>
+          <w:sz w:val="24"/>
+          <w:szCs w:val="24"/>
+        </w:rPr>
+        <w:t xml:space="preserve">                     </w:t>
+      </w:r>
+    </w:p>
+    <w:p>
+      <w:pPr>
+        <w:jc w:val="both"/>
+        <w:rPr>
+          <w:rFonts w:ascii="Times New Roman" w:hAnsi="Times New Roman"/>
+          <w:sz w:val="24"/>
+          <w:szCs w:val="24"/>
+        </w:rPr>
+      </w:pPr>
+    </w:p>
+    <w:p>
+      <w:pPr>
+        <w:jc w:val="both"/>
+        <w:rPr>
+          <w:rFonts w:ascii="Times New Roman" w:hAnsi="Times New Roman"/>
+          <w:sz w:val="24"/>
+          <w:szCs w:val="24"/>
+        </w:rPr>
+      </w:pPr>
+    </w:p>
+    <w:p>
+      <w:pPr>
+        <w:jc w:val="both"/>
+        <w:rPr>
+          <w:rFonts w:ascii="Times New Roman" w:hAnsi="Times New Roman"/>
+          <w:sz w:val="24"/>
+          <w:szCs w:val="24"/>
+        </w:rPr>
+      </w:pPr>
+    </w:p>
+    <w:p>
+      <w:pPr>
+        <w:jc w:val="both"/>
+        <w:rPr>
+          <w:rFonts w:ascii="Times New Roman" w:hAnsi="Times New Roman"/>
+          <w:sz w:val="24"/>
+          <w:szCs w:val="24"/>
+        </w:rPr>
+      </w:pPr>
+    </w:p>
+    <w:p>
+      <w:pPr>
+        <w:jc w:val="both"/>
+        <w:rPr>
+          <w:rFonts w:ascii="Times New Roman" w:hAnsi="Times New Roman"/>
+          <w:sz w:val="24"/>
+          <w:szCs w:val="24"/>
+        </w:rPr>
+      </w:pPr>
+    </w:p>
+    <w:p>
+      <w:pPr>
+        <w:jc w:val="both"/>
+        <w:rPr>
+          <w:rFonts w:ascii="Times New Roman" w:hAnsi="Times New Roman"/>
+          <w:sz w:val="24"/>
+          <w:szCs w:val="24"/>
+        </w:rPr>
+      </w:pPr>
+    </w:p>
+    <w:p>
+      <w:pPr>
+        <w:ind w:left="2160"/>
+        <w:jc w:val="both"/>
+        <w:rPr>
+          <w:rFonts w:ascii="Times New Roman" w:hAnsi="Times New Roman"/>
+          <w:sz w:val="24"/>
+          <w:szCs w:val="24"/>
+        </w:rPr>
+      </w:pPr>
+      <w:r>
+        <w:rPr>
+          <w:rFonts w:ascii="Times New Roman" w:hAnsi="Times New Roman"/>
+          <w:sz w:val="24"/>
+          <w:szCs w:val="24"/>
+        </w:rPr>
+        <w:t xml:space="preserve">                                                 </w:t>
+      </w:r>
+    </w:p>
+    <w:p>
+      <w:pPr>
+        <w:jc w:val="both"/>
+        <w:rPr>
+          <w:rFonts w:ascii="Times New Roman" w:hAnsi="Times New Roman"/>
+          <w:sz w:val="24"/>
+          <w:szCs w:val="24"/>
+        </w:rPr>
+      </w:pPr>
+    </w:p>
+    <w:p>
+      <w:pPr>
+        <w:jc w:val="both"/>
+        <w:rPr>
+          <w:rFonts w:ascii="Times New Roman" w:hAnsi="Times New Roman"/>
+          <w:sz w:val="24"/>
+          <w:szCs w:val="24"/>
+        </w:rPr>
+      </w:pPr>
+    </w:p>
+    <w:p>
+      <w:pPr>
+        <w:jc w:val="both"/>
+        <w:rPr>
+          <w:rFonts w:ascii="Times New Roman" w:hAnsi="Times New Roman"/>
+          <w:sz w:val="24"/>
+          <w:szCs w:val="24"/>
+        </w:rPr>
+      </w:pPr>
+    </w:p>
+    <w:p>
+      <w:pPr>
+        <w:jc w:val="both"/>
+        <w:rPr>
+          <w:rFonts w:ascii="Times New Roman" w:hAnsi="Times New Roman"/>
+          <w:sz w:val="24"/>
+          <w:szCs w:val="24"/>
+        </w:rPr>
+      </w:pPr>
+    </w:p>
+    <w:p>
+      <w:pPr>
+        <w:tabs>
+          <w:tab w:val="left" w:pos="2295"/>
+        </w:tabs>
+        <w:jc w:val="center"/>
+        <w:rPr>
+          <w:rFonts w:ascii="Times New Roman" w:hAnsi="Times New Roman"/>
+          <w:sz w:val="24"/>
+          <w:szCs w:val="24"/>
+        </w:rPr>
+      </w:pPr>
+      <w:r>
+        <w:rPr>
+          <w:noProof/>
         </w:rPr>
         <w:pict>
-          <v:shape id="_x0000_i1030" type="#_x0000_t75" style="width:169.5pt;height:233.25pt">
+          <v:shape id="_x0000_s1040" type="#_x0000_t75" style="position:absolute;left:0;text-align:left;margin-left:24pt;margin-top:21.05pt;width:169.5pt;height:233.25pt;z-index:-3" wrapcoords="-96 0 -96 21531 21600 21531 21600 0 -96 0">
             <v:imagedata r:id="rId14" o:title=""/>
+            <w10:wrap type="through"/>
           </v:shape>
         </w:pict>
       </w:r>
@@ -758,8 +893,186 @@
           <w:sz w:val="24"/>
           <w:szCs w:val="24"/>
         </w:rPr>
+        <w:t>Figure 2</w:t>
+      </w:r>
+    </w:p>
+    <w:p>
+      <w:pPr>
+        <w:jc w:val="both"/>
+        <w:rPr>
+          <w:rFonts w:ascii="Times New Roman" w:hAnsi="Times New Roman"/>
+          <w:sz w:val="24"/>
+          <w:szCs w:val="24"/>
+        </w:rPr>
+      </w:pPr>
+    </w:p>
+    <w:p>
+      <w:pPr>
+        <w:jc w:val="both"/>
+        <w:rPr>
+          <w:rFonts w:ascii="Times New Roman" w:hAnsi="Times New Roman"/>
+          <w:sz w:val="24"/>
+          <w:szCs w:val="24"/>
+        </w:rPr>
+      </w:pPr>
+    </w:p>
+    <w:p>
+      <w:pPr>
+        <w:jc w:val="both"/>
+        <w:rPr>
+          <w:rFonts w:ascii="Times New Roman" w:hAnsi="Times New Roman"/>
+          <w:sz w:val="24"/>
+          <w:szCs w:val="24"/>
+        </w:rPr>
+      </w:pPr>
+    </w:p>
+    <w:p>
+      <w:pPr>
+        <w:jc w:val="both"/>
+        <w:rPr>
+          <w:rFonts w:ascii="Times New Roman" w:hAnsi="Times New Roman"/>
+          <w:sz w:val="24"/>
+          <w:szCs w:val="24"/>
+        </w:rPr>
+      </w:pPr>
+    </w:p>
+    <w:p>
+      <w:pPr>
+        <w:jc w:val="both"/>
+        <w:rPr>
+          <w:rFonts w:ascii="Times New Roman" w:hAnsi="Times New Roman"/>
+          <w:sz w:val="24"/>
+          <w:szCs w:val="24"/>
+        </w:rPr>
+      </w:pPr>
+    </w:p>
+    <w:p>
+      <w:pPr>
+        <w:jc w:val="both"/>
+        <w:rPr>
+          <w:rFonts w:ascii="Times New Roman" w:hAnsi="Times New Roman"/>
+          <w:sz w:val="24"/>
+          <w:szCs w:val="24"/>
+        </w:rPr>
+      </w:pPr>
+    </w:p>
+    <w:p>
+      <w:pPr>
+        <w:jc w:val="both"/>
+        <w:rPr>
+          <w:rFonts w:ascii="Times New Roman" w:hAnsi="Times New Roman"/>
+          <w:sz w:val="24"/>
+          <w:szCs w:val="24"/>
+        </w:rPr>
+      </w:pPr>
+    </w:p>
+    <w:p>
+      <w:pPr>
+        <w:jc w:val="both"/>
+        <w:rPr>
+          <w:rFonts w:ascii="Times New Roman" w:hAnsi="Times New Roman"/>
+          <w:sz w:val="24"/>
+          <w:szCs w:val="24"/>
+        </w:rPr>
+      </w:pPr>
+    </w:p>
+    <w:p>
+      <w:pPr>
+        <w:jc w:val="both"/>
+        <w:rPr>
+          <w:rFonts w:ascii="Times New Roman" w:hAnsi="Times New Roman"/>
+          <w:sz w:val="24"/>
+          <w:szCs w:val="24"/>
+        </w:rPr>
+      </w:pPr>
+    </w:p>
+    <w:p>
+      <w:pPr>
+        <w:tabs>
+          <w:tab w:val="left" w:pos="720"/>
+          <w:tab w:val="left" w:pos="1440"/>
+          <w:tab w:val="left" w:pos="2160"/>
+          <w:tab w:val="left" w:pos="2880"/>
+          <w:tab w:val="left" w:pos="7515"/>
+        </w:tabs>
+        <w:jc w:val="both"/>
+        <w:rPr>
+          <w:rFonts w:ascii="Times New Roman" w:hAnsi="Times New Roman"/>
+          <w:sz w:val="24"/>
+          <w:szCs w:val="24"/>
+        </w:rPr>
+      </w:pPr>
+      <w:r>
+        <w:rPr>
+          <w:rFonts w:ascii="Times New Roman" w:hAnsi="Times New Roman"/>
+          <w:sz w:val="24"/>
+          <w:szCs w:val="24"/>
+        </w:rPr>
+        <w:tab/>
+      </w:r>
+      <w:r>
+        <w:rPr>
+          <w:rFonts w:ascii="Times New Roman" w:hAnsi="Times New Roman"/>
+          <w:sz w:val="24"/>
+          <w:szCs w:val="24"/>
+        </w:rPr>
+        <w:tab/>
+      </w:r>
+      <w:r>
+        <w:rPr>
+          <w:rFonts w:ascii="Times New Roman" w:hAnsi="Times New Roman"/>
+          <w:sz w:val="24"/>
+          <w:szCs w:val="24"/>
+        </w:rPr>
+        <w:tab/>
+        <w:t>Figure 1</w:t>
+      </w:r>
+      <w:r>
+        <w:rPr>
+          <w:rFonts w:ascii="Times New Roman" w:hAnsi="Times New Roman"/>
+          <w:sz w:val="24"/>
+          <w:szCs w:val="24"/>
+        </w:rPr>
+        <w:tab/>
+        <w:t>Figure 3</w:t>
+      </w:r>
+    </w:p>
+    <w:p>
+      <w:pPr>
+        <w:jc w:val="both"/>
+        <w:rPr>
+          <w:rFonts w:ascii="Times New Roman" w:hAnsi="Times New Roman"/>
+          <w:sz w:val="24"/>
+          <w:szCs w:val="24"/>
+        </w:rPr>
+      </w:pPr>
+      <w:r>
+        <w:rPr>
+          <w:rFonts w:ascii="Times New Roman" w:hAnsi="Times New Roman"/>
+          <w:sz w:val="24"/>
+          <w:szCs w:val="24"/>
+        </w:rPr>
+        <w:lastRenderedPageBreak/>
+        <w:t>The controller class implements the business logic for the system.</w:t>
+      </w:r>
+    </w:p>
+    <w:p>
+      <w:pPr>
+        <w:jc w:val="center"/>
+        <w:rPr>
+          <w:rFonts w:ascii="Times New Roman" w:hAnsi="Times New Roman"/>
+          <w:sz w:val="24"/>
+          <w:szCs w:val="24"/>
+        </w:rPr>
+      </w:pPr>
+      <w:r>
+        <w:rPr>
+          <w:rFonts w:ascii="Times New Roman" w:hAnsi="Times New Roman"/>
+          <w:sz w:val="24"/>
+          <w:szCs w:val="24"/>
+        </w:rPr>
         <w:pict>
-          <v:shape id="_x0000_i1031" type="#_x0000_t75" style="width:284.25pt;height:376.5pt">
+          <v:shape id="_x0000_i1028" type="#_x0000_t75" style="width:284.25pt;height:376.5pt">
             <v:imagedata r:id="rId15" o:title=""/>
           </v:shape>
         </w:pict>
@@ -780,7 +1093,33 @@
           <w:sz w:val="24"/>
           <w:szCs w:val="24"/>
         </w:rPr>
-        <w:t xml:space="preserve">                  Figure 3                                                                Figure 4</w:t>
+        <w:t xml:space="preserve">                  </w:t>
+      </w:r>
+    </w:p>
+    <w:p>
+      <w:pPr>
+        <w:ind w:left="1440" w:firstLine="720"/>
+        <w:rPr>
+          <w:rFonts w:ascii="Times New Roman" w:hAnsi="Times New Roman"/>
+          <w:sz w:val="24"/>
+          <w:szCs w:val="24"/>
+        </w:rPr>
+      </w:pPr>
+      <w:r>
+        <w:rPr>
+          <w:rFonts w:ascii="Times New Roman" w:hAnsi="Times New Roman"/>
+          <w:sz w:val="24"/>
+          <w:szCs w:val="24"/>
+        </w:rPr>
+        <w:t xml:space="preserve">                                 </w:t>
+      </w:r>
+      <w:r>
+        <w:rPr>
+          <w:rFonts w:ascii="Times New Roman" w:hAnsi="Times New Roman"/>
+          <w:sz w:val="24"/>
+          <w:szCs w:val="24"/>
+        </w:rPr>
+        <w:t>Figure 4</w:t>
       </w:r>
     </w:p>
     <w:p>
@@ -804,7 +1143,37 @@
           <w:shd w:val="clear" w:color="auto" w:fill="F3F3F3"/>
         </w:rPr>
       </w:pPr>
-      <w:r>
+    </w:p>
+    <w:p>
+      <w:pPr>
+        <w:ind w:firstLine="720"/>
+        <w:jc w:val="both"/>
+        <w:rPr>
+          <w:rFonts w:ascii="Times New Roman" w:hAnsi="Times New Roman"/>
+          <w:sz w:val="24"/>
+          <w:szCs w:val="24"/>
+        </w:rPr>
+      </w:pPr>
+      <w:r>
+        <w:rPr>
+          <w:rFonts w:ascii="Times New Roman" w:hAnsi="Times New Roman"/>
+          <w:sz w:val="24"/>
+          <w:szCs w:val="24"/>
+        </w:rPr>
+        <w:t xml:space="preserve">                 </w:t>
+      </w:r>
+      <w:r>
+        <w:rPr>
+          <w:rFonts w:ascii="Times New Roman" w:hAnsi="Times New Roman"/>
+          <w:sz w:val="24"/>
+          <w:szCs w:val="24"/>
+        </w:rPr>
+        <w:t xml:space="preserve">                       </w:t>
+      </w:r>
+    </w:p>
+    <w:p>
+      <w:pPr>
+        <w:jc w:val="both"/>
         <w:rPr>
           <w:rFonts w:ascii="Times New Roman" w:hAnsi="Times New Roman"/>
           <w:color w:val="000000"/>
@@ -812,12 +1181,130 @@
           <w:szCs w:val="24"/>
           <w:shd w:val="clear" w:color="auto" w:fill="F3F3F3"/>
         </w:rPr>
+      </w:pPr>
+    </w:p>
+    <w:p>
+      <w:pPr>
+        <w:jc w:val="both"/>
+        <w:rPr>
+          <w:rFonts w:ascii="Times New Roman" w:hAnsi="Times New Roman"/>
+          <w:color w:val="000000"/>
+          <w:sz w:val="24"/>
+          <w:szCs w:val="24"/>
+          <w:shd w:val="clear" w:color="auto" w:fill="F3F3F3"/>
+        </w:rPr>
+      </w:pPr>
+    </w:p>
+    <w:p>
+      <w:pPr>
+        <w:ind w:firstLine="720"/>
+        <w:jc w:val="both"/>
+        <w:rPr>
+          <w:rFonts w:ascii="Times New Roman" w:hAnsi="Times New Roman"/>
+          <w:sz w:val="24"/>
+          <w:szCs w:val="24"/>
+        </w:rPr>
+      </w:pPr>
+      <w:r>
+        <w:rPr>
+          <w:rFonts w:ascii="Times New Roman" w:hAnsi="Times New Roman"/>
+          <w:sz w:val="24"/>
+          <w:szCs w:val="24"/>
+        </w:rPr>
+        <w:t xml:space="preserve">                                                </w:t>
+      </w:r>
+    </w:p>
+    <w:p>
+      <w:pPr>
+        <w:jc w:val="both"/>
+        <w:rPr>
+          <w:rFonts w:ascii="Times New Roman" w:hAnsi="Times New Roman"/>
+          <w:color w:val="000000"/>
+          <w:sz w:val="24"/>
+          <w:szCs w:val="24"/>
+          <w:shd w:val="clear" w:color="auto" w:fill="F3F3F3"/>
+        </w:rPr>
+      </w:pPr>
+    </w:p>
+    <w:p>
+      <w:pPr>
+        <w:jc w:val="both"/>
+        <w:rPr>
+          <w:rFonts w:ascii="Times New Roman" w:hAnsi="Times New Roman"/>
+          <w:sz w:val="24"/>
+          <w:szCs w:val="24"/>
+        </w:rPr>
+      </w:pPr>
+      <w:r>
+        <w:rPr>
+          <w:rFonts w:ascii="Times New Roman" w:hAnsi="Times New Roman"/>
+          <w:sz w:val="24"/>
+          <w:szCs w:val="24"/>
+        </w:rPr>
+        <w:lastRenderedPageBreak/>
         <w:pict>
-          <v:shape id="_x0000_i1032" type="#_x0000_t75" style="width:378.75pt;height:300.75pt">
+          <v:shape id="_x0000_s1037" type="#_x0000_t75" style="position:absolute;left:0;text-align:left;margin-left:30.85pt;margin-top:44.15pt;width:378.8pt;height:300.5pt;z-index:-6" wrapcoords="-43 0 -43 21546 21600 21546 21600 0 -43 0">
             <v:imagedata r:id="rId16" o:title=""/>
+            <w10:wrap type="through"/>
           </v:shape>
         </w:pict>
       </w:r>
+      <w:r>
+        <w:rPr>
+          <w:rFonts w:ascii="Times New Roman" w:hAnsi="Times New Roman"/>
+          <w:sz w:val="24"/>
+          <w:szCs w:val="24"/>
+        </w:rPr>
+        <w:t>These are the Parser and the Poller Bean classes. The poller’s timeout method calls the parser, and hands over the parsed texts to the controller to do the required functions.</w:t>
+      </w:r>
+    </w:p>
+    <w:p>
+      <w:pPr>
+        <w:jc w:val="both"/>
+        <w:rPr>
+          <w:rFonts w:ascii="Times New Roman" w:hAnsi="Times New Roman"/>
+          <w:color w:val="000000"/>
+          <w:sz w:val="24"/>
+          <w:szCs w:val="24"/>
+          <w:shd w:val="clear" w:color="auto" w:fill="F3F3F3"/>
+        </w:rPr>
+      </w:pPr>
+    </w:p>
+    <w:p>
+      <w:pPr>
+        <w:jc w:val="both"/>
+        <w:rPr>
+          <w:rFonts w:ascii="Times New Roman" w:hAnsi="Times New Roman"/>
+          <w:color w:val="000000"/>
+          <w:sz w:val="24"/>
+          <w:szCs w:val="24"/>
+          <w:shd w:val="clear" w:color="auto" w:fill="F3F3F3"/>
+        </w:rPr>
+      </w:pPr>
+    </w:p>
+    <w:p>
+      <w:pPr>
+        <w:jc w:val="both"/>
+        <w:rPr>
+          <w:rFonts w:ascii="Times New Roman" w:hAnsi="Times New Roman"/>
+          <w:color w:val="000000"/>
+          <w:sz w:val="24"/>
+          <w:szCs w:val="24"/>
+          <w:shd w:val="clear" w:color="auto" w:fill="F3F3F3"/>
+        </w:rPr>
+      </w:pPr>
+    </w:p>
+    <w:p>
+      <w:pPr>
+        <w:jc w:val="both"/>
+        <w:rPr>
+          <w:rFonts w:ascii="Times New Roman" w:hAnsi="Times New Roman"/>
+          <w:color w:val="000000"/>
+          <w:sz w:val="24"/>
+          <w:szCs w:val="24"/>
+          <w:shd w:val="clear" w:color="auto" w:fill="F3F3F3"/>
+        </w:rPr>
+      </w:pPr>
     </w:p>
     <w:p>
       <w:pPr>
@@ -835,7 +1322,7 @@
           <w:sz w:val="24"/>
           <w:szCs w:val="24"/>
         </w:rPr>
-        <w:t xml:space="preserve">                                         Figure 5</w:t>
+        <w:t xml:space="preserve">              </w:t>
       </w:r>
     </w:p>
     <w:p>
@@ -861,7 +1348,10 @@
           <w:shd w:val="clear" w:color="auto" w:fill="F3F3F3"/>
         </w:rPr>
       </w:pPr>
-      <w:r>
+    </w:p>
+    <w:p>
+      <w:pPr>
+        <w:jc w:val="both"/>
         <w:rPr>
           <w:rFonts w:ascii="Times New Roman" w:hAnsi="Times New Roman"/>
           <w:color w:val="000000"/>
@@ -869,34 +1359,107 @@
           <w:szCs w:val="24"/>
           <w:shd w:val="clear" w:color="auto" w:fill="F3F3F3"/>
         </w:rPr>
+      </w:pPr>
+    </w:p>
+    <w:p>
+      <w:pPr>
+        <w:jc w:val="both"/>
+        <w:rPr>
+          <w:rFonts w:ascii="Times New Roman" w:hAnsi="Times New Roman"/>
+          <w:color w:val="000000"/>
+          <w:sz w:val="24"/>
+          <w:szCs w:val="24"/>
+          <w:shd w:val="clear" w:color="auto" w:fill="F3F3F3"/>
+        </w:rPr>
+      </w:pPr>
+    </w:p>
+    <w:p>
+      <w:pPr>
+        <w:jc w:val="both"/>
+        <w:rPr>
+          <w:rFonts w:ascii="Times New Roman" w:hAnsi="Times New Roman"/>
+          <w:color w:val="000000"/>
+          <w:sz w:val="24"/>
+          <w:szCs w:val="24"/>
+          <w:shd w:val="clear" w:color="auto" w:fill="F3F3F3"/>
+        </w:rPr>
+      </w:pPr>
+    </w:p>
+    <w:p>
+      <w:pPr>
+        <w:jc w:val="both"/>
+        <w:rPr>
+          <w:rFonts w:ascii="Times New Roman" w:hAnsi="Times New Roman"/>
+          <w:color w:val="000000"/>
+          <w:sz w:val="24"/>
+          <w:szCs w:val="24"/>
+          <w:shd w:val="clear" w:color="auto" w:fill="F3F3F3"/>
+        </w:rPr>
+      </w:pPr>
+    </w:p>
+    <w:p>
+      <w:pPr>
+        <w:jc w:val="both"/>
+        <w:rPr>
+          <w:rFonts w:ascii="Times New Roman" w:hAnsi="Times New Roman"/>
+          <w:color w:val="000000"/>
+          <w:sz w:val="24"/>
+          <w:szCs w:val="24"/>
+          <w:shd w:val="clear" w:color="auto" w:fill="F3F3F3"/>
+        </w:rPr>
+      </w:pPr>
+    </w:p>
+    <w:p>
+      <w:pPr>
+        <w:jc w:val="center"/>
+        <w:rPr>
+          <w:rFonts w:ascii="Times New Roman" w:hAnsi="Times New Roman"/>
+          <w:sz w:val="24"/>
+          <w:szCs w:val="24"/>
+        </w:rPr>
+      </w:pPr>
+      <w:r>
+        <w:rPr>
+          <w:rFonts w:ascii="Times New Roman" w:hAnsi="Times New Roman"/>
+          <w:sz w:val="24"/>
+          <w:szCs w:val="24"/>
+        </w:rPr>
+        <w:t>Figure 5</w:t>
+      </w:r>
+    </w:p>
+    <w:p>
+      <w:pPr>
+        <w:jc w:val="both"/>
+        <w:rPr>
+          <w:rFonts w:ascii="Times New Roman" w:hAnsi="Times New Roman"/>
+          <w:color w:val="000000"/>
+          <w:sz w:val="24"/>
+          <w:szCs w:val="24"/>
+          <w:shd w:val="clear" w:color="auto" w:fill="F3F3F3"/>
+        </w:rPr>
+      </w:pPr>
+    </w:p>
+    <w:p>
+      <w:pPr>
+        <w:rPr>
+          <w:rFonts w:ascii="Times New Roman" w:hAnsi="Times New Roman"/>
+          <w:color w:val="000000"/>
+          <w:sz w:val="24"/>
+          <w:szCs w:val="24"/>
+          <w:shd w:val="clear" w:color="auto" w:fill="F3F3F3"/>
+        </w:rPr>
+      </w:pPr>
+      <w:r>
         <w:pict>
-          <v:shape id="_x0000_i1033" type="#_x0000_t75" style="width:385.5pt;height:150.75pt">
+          <v:shape id="_x0000_s1038" type="#_x0000_t75" style="position:absolute;margin-left:35.1pt;margin-top:15.05pt;width:385.65pt;height:150.9pt;z-index:-5" wrapcoords="-42 0 -42 21493 21600 21493 21600 0 -42 0">
             <v:imagedata r:id="rId17" o:title=""/>
+            <w10:wrap type="through"/>
           </v:shape>
         </w:pict>
       </w:r>
     </w:p>
     <w:p>
       <w:pPr>
-        <w:ind w:firstLine="720"/>
-        <w:jc w:val="both"/>
-        <w:rPr>
-          <w:rFonts w:ascii="Times New Roman" w:hAnsi="Times New Roman"/>
-          <w:sz w:val="24"/>
-          <w:szCs w:val="24"/>
-        </w:rPr>
-      </w:pPr>
-      <w:r>
-        <w:rPr>
-          <w:rFonts w:ascii="Times New Roman" w:hAnsi="Times New Roman"/>
-          <w:sz w:val="24"/>
-          <w:szCs w:val="24"/>
-        </w:rPr>
-        <w:t xml:space="preserve">                                                   Figure 6</w:t>
-      </w:r>
-    </w:p>
-    <w:p>
-      <w:pPr>
         <w:jc w:val="both"/>
         <w:rPr>
           <w:rFonts w:ascii="Times New Roman" w:hAnsi="Times New Roman"/>
@@ -966,7 +1529,28 @@
           <w:shd w:val="clear" w:color="auto" w:fill="F3F3F3"/>
         </w:rPr>
       </w:pPr>
-      <w:r>
+    </w:p>
+    <w:p>
+      <w:pPr>
+        <w:jc w:val="center"/>
+        <w:rPr>
+          <w:rFonts w:ascii="Times New Roman" w:hAnsi="Times New Roman"/>
+          <w:sz w:val="24"/>
+          <w:szCs w:val="24"/>
+        </w:rPr>
+      </w:pPr>
+      <w:r>
+        <w:rPr>
+          <w:rFonts w:ascii="Times New Roman" w:hAnsi="Times New Roman"/>
+          <w:sz w:val="24"/>
+          <w:szCs w:val="24"/>
+        </w:rPr>
+        <w:t>Figure 6</w:t>
+      </w:r>
+    </w:p>
+    <w:p>
+      <w:pPr>
+        <w:jc w:val="both"/>
         <w:rPr>
           <w:rFonts w:ascii="Times New Roman" w:hAnsi="Times New Roman"/>
           <w:color w:val="000000"/>
@@ -974,39 +1558,284 @@
           <w:szCs w:val="24"/>
           <w:shd w:val="clear" w:color="auto" w:fill="F3F3F3"/>
         </w:rPr>
+      </w:pPr>
+    </w:p>
+    <w:p>
+      <w:pPr>
+        <w:jc w:val="both"/>
+        <w:rPr>
+          <w:rFonts w:ascii="Times New Roman" w:hAnsi="Times New Roman"/>
+          <w:sz w:val="24"/>
+          <w:szCs w:val="24"/>
+        </w:rPr>
+      </w:pPr>
+      <w:r>
+        <w:rPr>
+          <w:rFonts w:ascii="Times New Roman" w:hAnsi="Times New Roman"/>
+          <w:sz w:val="24"/>
+          <w:szCs w:val="24"/>
+        </w:rPr>
+        <w:lastRenderedPageBreak/>
+        <w:t xml:space="preserve">The JavaMail API class. It has been referenced from the outside source. The URL is: </w:t>
+      </w:r>
+    </w:p>
+    <w:p>
+      <w:pPr>
+        <w:jc w:val="both"/>
+        <w:rPr>
+          <w:rFonts w:ascii="Times New Roman" w:hAnsi="Times New Roman"/>
+          <w:color w:val="000000"/>
+          <w:sz w:val="24"/>
+          <w:szCs w:val="24"/>
+          <w:shd w:val="clear" w:color="auto" w:fill="F3F3F3"/>
+        </w:rPr>
+      </w:pPr>
+      <w:hyperlink r:id="rId18" w:history="1">
+        <w:r>
+          <w:rPr>
+            <w:rStyle w:val="Hyperlink"/>
+            <w:rFonts w:ascii="Times New Roman" w:hAnsi="Times New Roman"/>
+            <w:sz w:val="24"/>
+            <w:szCs w:val="24"/>
+          </w:rPr>
+          <w:t>http://forums.sun.com/thread.jspa?threadID=5267916</w:t>
+        </w:r>
+      </w:hyperlink>
+    </w:p>
+    <w:p>
+      <w:pPr>
+        <w:jc w:val="both"/>
+        <w:rPr>
+          <w:rFonts w:ascii="Times New Roman" w:hAnsi="Times New Roman"/>
+          <w:color w:val="000000"/>
+          <w:sz w:val="24"/>
+          <w:szCs w:val="24"/>
+          <w:shd w:val="clear" w:color="auto" w:fill="F3F3F3"/>
+        </w:rPr>
+      </w:pPr>
+      <w:r>
+        <w:rPr>
+          <w:noProof/>
+        </w:rPr>
         <w:pict>
-          <v:shape id="_x0000_i1034" type="#_x0000_t75" style="width:241.5pt;height:294pt">
-            <v:imagedata r:id="rId18" o:title=""/>
+          <v:shape id="_x0000_s1039" type="#_x0000_t75" style="position:absolute;left:0;text-align:left;margin-left:89.9pt;margin-top:19.65pt;width:241.65pt;height:294.25pt;z-index:-4" wrapcoords="-67 0 -67 21545 21600 21545 21600 0 -67 0">
+            <v:imagedata r:id="rId19" o:title=""/>
+            <w10:wrap type="through"/>
           </v:shape>
         </w:pict>
       </w:r>
     </w:p>
     <w:p>
       <w:pPr>
-        <w:ind w:firstLine="720"/>
-        <w:jc w:val="both"/>
-        <w:rPr>
-          <w:rFonts w:ascii="Times New Roman" w:hAnsi="Times New Roman"/>
-          <w:sz w:val="24"/>
-          <w:szCs w:val="24"/>
-        </w:rPr>
-      </w:pPr>
-      <w:r>
-        <w:rPr>
-          <w:rFonts w:ascii="Times New Roman" w:hAnsi="Times New Roman"/>
-          <w:sz w:val="24"/>
-          <w:szCs w:val="24"/>
-        </w:rPr>
-        <w:t xml:space="preserve">                  </w:t>
-      </w:r>
-      <w:r>
-        <w:rPr>
-          <w:rFonts w:ascii="Times New Roman" w:hAnsi="Times New Roman"/>
-          <w:sz w:val="24"/>
-          <w:szCs w:val="24"/>
-        </w:rPr>
-        <w:t xml:space="preserve">   Figure 7</w:t>
-      </w:r>
+        <w:jc w:val="both"/>
+        <w:rPr>
+          <w:rFonts w:ascii="Times New Roman" w:hAnsi="Times New Roman"/>
+          <w:color w:val="000000"/>
+          <w:sz w:val="24"/>
+          <w:szCs w:val="24"/>
+          <w:shd w:val="clear" w:color="auto" w:fill="F3F3F3"/>
+        </w:rPr>
+      </w:pPr>
+    </w:p>
+    <w:p>
+      <w:pPr>
+        <w:jc w:val="both"/>
+        <w:rPr>
+          <w:rFonts w:ascii="Times New Roman" w:hAnsi="Times New Roman"/>
+          <w:color w:val="000000"/>
+          <w:sz w:val="24"/>
+          <w:szCs w:val="24"/>
+          <w:shd w:val="clear" w:color="auto" w:fill="F3F3F3"/>
+        </w:rPr>
+      </w:pPr>
+    </w:p>
+    <w:p>
+      <w:pPr>
+        <w:jc w:val="both"/>
+        <w:rPr>
+          <w:rFonts w:ascii="Times New Roman" w:hAnsi="Times New Roman"/>
+          <w:color w:val="000000"/>
+          <w:sz w:val="24"/>
+          <w:szCs w:val="24"/>
+          <w:shd w:val="clear" w:color="auto" w:fill="F3F3F3"/>
+        </w:rPr>
+      </w:pPr>
+    </w:p>
+    <w:p>
+      <w:pPr>
+        <w:jc w:val="both"/>
+        <w:rPr>
+          <w:rFonts w:ascii="Times New Roman" w:hAnsi="Times New Roman"/>
+          <w:color w:val="000000"/>
+          <w:sz w:val="24"/>
+          <w:szCs w:val="24"/>
+          <w:shd w:val="clear" w:color="auto" w:fill="F3F3F3"/>
+        </w:rPr>
+      </w:pPr>
+    </w:p>
+    <w:p>
+      <w:pPr>
+        <w:jc w:val="both"/>
+        <w:rPr>
+          <w:rFonts w:ascii="Times New Roman" w:hAnsi="Times New Roman"/>
+          <w:color w:val="000000"/>
+          <w:sz w:val="24"/>
+          <w:szCs w:val="24"/>
+          <w:shd w:val="clear" w:color="auto" w:fill="F3F3F3"/>
+        </w:rPr>
+      </w:pPr>
+    </w:p>
+    <w:p>
+      <w:pPr>
+        <w:jc w:val="both"/>
+        <w:rPr>
+          <w:rFonts w:ascii="Times New Roman" w:hAnsi="Times New Roman"/>
+          <w:color w:val="000000"/>
+          <w:sz w:val="24"/>
+          <w:szCs w:val="24"/>
+          <w:shd w:val="clear" w:color="auto" w:fill="F3F3F3"/>
+        </w:rPr>
+      </w:pPr>
+    </w:p>
+    <w:p>
+      <w:pPr>
+        <w:jc w:val="both"/>
+        <w:rPr>
+          <w:rFonts w:ascii="Times New Roman" w:hAnsi="Times New Roman"/>
+          <w:color w:val="000000"/>
+          <w:sz w:val="24"/>
+          <w:szCs w:val="24"/>
+          <w:shd w:val="clear" w:color="auto" w:fill="F3F3F3"/>
+        </w:rPr>
+      </w:pPr>
+    </w:p>
+    <w:p>
+      <w:pPr>
+        <w:jc w:val="both"/>
+        <w:rPr>
+          <w:rFonts w:ascii="Times New Roman" w:hAnsi="Times New Roman"/>
+          <w:color w:val="000000"/>
+          <w:sz w:val="24"/>
+          <w:szCs w:val="24"/>
+          <w:shd w:val="clear" w:color="auto" w:fill="F3F3F3"/>
+        </w:rPr>
+      </w:pPr>
+    </w:p>
+    <w:p>
+      <w:pPr>
+        <w:jc w:val="both"/>
+        <w:rPr>
+          <w:rFonts w:ascii="Times New Roman" w:hAnsi="Times New Roman"/>
+          <w:color w:val="000000"/>
+          <w:sz w:val="24"/>
+          <w:szCs w:val="24"/>
+          <w:shd w:val="clear" w:color="auto" w:fill="F3F3F3"/>
+        </w:rPr>
+      </w:pPr>
+    </w:p>
+    <w:p>
+      <w:pPr>
+        <w:jc w:val="both"/>
+        <w:rPr>
+          <w:rFonts w:ascii="Times New Roman" w:hAnsi="Times New Roman"/>
+          <w:color w:val="000000"/>
+          <w:sz w:val="24"/>
+          <w:szCs w:val="24"/>
+          <w:shd w:val="clear" w:color="auto" w:fill="F3F3F3"/>
+        </w:rPr>
+      </w:pPr>
+    </w:p>
+    <w:p>
+      <w:pPr>
+        <w:jc w:val="both"/>
+        <w:rPr>
+          <w:rFonts w:ascii="Times New Roman" w:hAnsi="Times New Roman"/>
+          <w:color w:val="000000"/>
+          <w:sz w:val="24"/>
+          <w:szCs w:val="24"/>
+          <w:shd w:val="clear" w:color="auto" w:fill="F3F3F3"/>
+        </w:rPr>
+      </w:pPr>
+    </w:p>
+    <w:p>
+      <w:pPr>
+        <w:jc w:val="both"/>
+        <w:rPr>
+          <w:rFonts w:ascii="Times New Roman" w:hAnsi="Times New Roman"/>
+          <w:color w:val="000000"/>
+          <w:sz w:val="24"/>
+          <w:szCs w:val="24"/>
+          <w:shd w:val="clear" w:color="auto" w:fill="F3F3F3"/>
+        </w:rPr>
+      </w:pPr>
+    </w:p>
+    <w:p>
+      <w:pPr>
+        <w:jc w:val="center"/>
+        <w:rPr>
+          <w:rFonts w:ascii="Times New Roman" w:hAnsi="Times New Roman"/>
+          <w:sz w:val="24"/>
+          <w:szCs w:val="24"/>
+        </w:rPr>
+      </w:pPr>
+      <w:r>
+        <w:rPr>
+          <w:rFonts w:ascii="Times New Roman" w:hAnsi="Times New Roman"/>
+          <w:sz w:val="24"/>
+          <w:szCs w:val="24"/>
+        </w:rPr>
+        <w:t>Figure 7</w:t>
+      </w:r>
+    </w:p>
+    <w:p>
+      <w:pPr>
+        <w:rPr>
+          <w:rFonts w:ascii="Times New Roman" w:hAnsi="Times New Roman"/>
+          <w:sz w:val="24"/>
+          <w:szCs w:val="24"/>
+        </w:rPr>
+      </w:pPr>
+    </w:p>
+    <w:p>
+      <w:pPr>
+        <w:rPr>
+          <w:rFonts w:ascii="Times New Roman" w:hAnsi="Times New Roman"/>
+          <w:sz w:val="24"/>
+          <w:szCs w:val="24"/>
+        </w:rPr>
+      </w:pPr>
+      <w:r>
+        <w:rPr>
+          <w:rFonts w:ascii="Times New Roman" w:hAnsi="Times New Roman"/>
+          <w:sz w:val="24"/>
+          <w:szCs w:val="24"/>
+        </w:rPr>
+        <w:t xml:space="preserve"> The EmailRead.java and EmailSend.java use the gmail utilities to receive from our Gmail account that accepts all the incoming text messaging. And then send the text message to the users.</w:t>
+      </w:r>
+    </w:p>
+    <w:p>
+      <w:pPr>
+        <w:jc w:val="both"/>
+        <w:rPr>
+          <w:rFonts w:ascii="Times New Roman" w:hAnsi="Times New Roman"/>
+          <w:color w:val="000000"/>
+          <w:sz w:val="24"/>
+          <w:szCs w:val="24"/>
+          <w:shd w:val="clear" w:color="auto" w:fill="F3F3F3"/>
+        </w:rPr>
+      </w:pPr>
+    </w:p>
+    <w:p>
+      <w:pPr>
+        <w:jc w:val="both"/>
+        <w:rPr>
+          <w:rFonts w:ascii="Times New Roman" w:hAnsi="Times New Roman"/>
+          <w:color w:val="000000"/>
+          <w:sz w:val="24"/>
+          <w:szCs w:val="24"/>
+          <w:shd w:val="clear" w:color="auto" w:fill="F3F3F3"/>
+        </w:rPr>
+      </w:pPr>
     </w:p>
     <w:p>
       <w:pPr>
@@ -1033,6 +1862,7 @@
           <w:sz w:val="44"/>
           <w:szCs w:val="44"/>
         </w:rPr>
+        <w:lastRenderedPageBreak/>
         <w:t>3.</w:t>
       </w:r>
       <w:r>
@@ -2034,6 +2864,7 @@
           <w:sz w:val="24"/>
           <w:szCs w:val="24"/>
         </w:rPr>
+        <w:lastRenderedPageBreak/>
         <w:t xml:space="preserve">Error cases: anything that is not “report” or the collection of identifiers and amounts, where the identifiers are approved identifiers and the amounts are integers. Also “not” something that follows the following rules: </w:t>
       </w:r>
     </w:p>
@@ -2571,6 +3402,61 @@
     </w:p>
     <w:p>
       <w:pPr>
+        <w:pStyle w:val="ListParagraph"/>
+        <w:rPr>
+          <w:rFonts w:ascii="Times New Roman" w:hAnsi="Times New Roman"/>
+          <w:sz w:val="24"/>
+          <w:szCs w:val="24"/>
+        </w:rPr>
+      </w:pPr>
+    </w:p>
+    <w:p>
+      <w:pPr>
+        <w:pStyle w:val="ListParagraph"/>
+        <w:rPr>
+          <w:rFonts w:ascii="Times New Roman" w:hAnsi="Times New Roman"/>
+          <w:sz w:val="24"/>
+          <w:szCs w:val="24"/>
+        </w:rPr>
+      </w:pPr>
+    </w:p>
+    <w:p>
+      <w:pPr>
+        <w:pStyle w:val="ListParagraph"/>
+        <w:rPr>
+          <w:rFonts w:ascii="Times New Roman" w:hAnsi="Times New Roman"/>
+          <w:sz w:val="24"/>
+          <w:szCs w:val="24"/>
+        </w:rPr>
+      </w:pPr>
+    </w:p>
+    <w:p>
+      <w:pPr>
+        <w:pStyle w:val="ListParagraph"/>
+        <w:rPr>
+          <w:rFonts w:ascii="Times New Roman" w:hAnsi="Times New Roman"/>
+          <w:sz w:val="24"/>
+          <w:szCs w:val="24"/>
+        </w:rPr>
+      </w:pPr>
+    </w:p>
+    <w:p>
+      <w:pPr>
+        <w:pStyle w:val="ListParagraph"/>
+        <w:rPr>
+          <w:rFonts w:ascii="Times New Roman" w:hAnsi="Times New Roman"/>
+          <w:sz w:val="24"/>
+          <w:szCs w:val="24"/>
+        </w:rPr>
+      </w:pPr>
+    </w:p>
+    <w:p>
+      <w:pPr>
+        <w:pStyle w:val="ListParagraph"/>
+      </w:pPr>
+    </w:p>
+    <w:p>
+      <w:pPr>
         <w:pStyle w:val="Heading1"/>
         <w:rPr>
           <w:sz w:val="44"/>
@@ -2582,6 +3468,7 @@
           <w:sz w:val="44"/>
           <w:szCs w:val="44"/>
         </w:rPr>
+        <w:lastRenderedPageBreak/>
         <w:t xml:space="preserve">5. </w:t>
       </w:r>
       <w:r>
@@ -2872,7 +3759,7 @@
       </w:r>
     </w:p>
     <w:sectPr>
-      <w:footerReference w:type="default" r:id="rId19"/>
+      <w:footerReference w:type="default" r:id="rId20"/>
       <w:pgSz w:w="12240" w:h="15840"/>
       <w:pgMar w:top="1440" w:right="1440" w:bottom="1440" w:left="1440" w:header="720" w:footer="720" w:gutter="0"/>
       <w:pgNumType w:start="0"/>
@@ -5175,9 +6062,7 @@
     <w:rPrDefault>
       <w:rPr>
         <w:rFonts w:ascii="Calibri" w:eastAsia="Calibri" w:hAnsi="Calibri" w:cs="Times New Roman"/>
-        <w:sz w:val="22"/>
-        <w:szCs w:val="22"/>
-        <w:lang w:val="en-US" w:eastAsia="zh-CN" w:bidi="ar-SA"/>
+        <w:lang w:val="en-US" w:eastAsia="en-US" w:bidi="ar-SA"/>
       </w:rPr>
     </w:rPrDefault>
     <w:pPrDefault/>
@@ -5329,7 +6214,8 @@
       <w:spacing w:after="200" w:line="276" w:lineRule="auto"/>
     </w:pPr>
     <w:rPr>
-      <w:lang w:eastAsia="en-US"/>
+      <w:sz w:val="22"/>
+      <w:szCs w:val="22"/>
     </w:rPr>
   </w:style>
   <w:style w:type="paragraph" w:styleId="Heading1">
@@ -5485,8 +6371,9 @@
   </w:style>
   <w:style w:type="character" w:default="1" w:styleId="DefaultParagraphFont">
     <w:name w:val="Default Paragraph Font"/>
-    <w:uiPriority w:val="99"/>
+    <w:uiPriority w:val="1"/>
     <w:semiHidden/>
+    <w:unhideWhenUsed/>
   </w:style>
   <w:style w:type="table" w:default="1" w:styleId="TableNormal">
     <w:name w:val="Normal Table"/>

</xml_diff>